<commit_message>
detection update and remove UNUSED FUNCTION (kes mulit threading...)
</commit_message>
<xml_diff>
--- a/Entwicklungsportfolio Teilkomponent Client Lukas Nydegger.docx
+++ b/Entwicklungsportfolio Teilkomponent Client Lukas Nydegger.docx
@@ -1,6 +1,6 @@
 
 <file path=word/document.xml><?xml version="1.0" encoding="utf-8"?>
-<w:document xmlns:wpc="http://schemas.microsoft.com/office/word/2010/wordprocessingCanvas" xmlns:mo="http://schemas.microsoft.com/office/mac/office/2008/main" xmlns:mc="http://schemas.openxmlformats.org/markup-compatibility/2006" xmlns:mv="urn:schemas-microsoft-com:mac:vml" xmlns:o="urn:schemas-microsoft-com:office:office" xmlns:r="http://schemas.openxmlformats.org/officeDocument/2006/relationships" xmlns:m="http://schemas.openxmlformats.org/officeDocument/2006/math" xmlns:v="urn:schemas-microsoft-com:vml" xmlns:wp14="http://schemas.microsoft.com/office/word/2010/wordprocessingDrawing" xmlns:wp="http://schemas.openxmlformats.org/drawingml/2006/wordprocessingDrawing" xmlns:w10="urn:schemas-microsoft-com:office:word" xmlns:w="http://schemas.openxmlformats.org/wordprocessingml/2006/main" xmlns:w14="http://schemas.microsoft.com/office/word/2010/wordml" xmlns:w15="http://schemas.microsoft.com/office/word/2012/wordml" xmlns:wpg="http://schemas.microsoft.com/office/word/2010/wordprocessingGroup" xmlns:wpi="http://schemas.microsoft.com/office/word/2010/wordprocessingInk" xmlns:wne="http://schemas.microsoft.com/office/word/2006/wordml" xmlns:wps="http://schemas.microsoft.com/office/word/2010/wordprocessingShape" mc:Ignorable="w14 w15 wp14">
+<w:document xmlns:wpc="http://schemas.microsoft.com/office/word/2010/wordprocessingCanvas" xmlns:mc="http://schemas.openxmlformats.org/markup-compatibility/2006" xmlns:o="urn:schemas-microsoft-com:office:office" xmlns:r="http://schemas.openxmlformats.org/officeDocument/2006/relationships" xmlns:m="http://schemas.openxmlformats.org/officeDocument/2006/math" xmlns:v="urn:schemas-microsoft-com:vml" xmlns:wp14="http://schemas.microsoft.com/office/word/2010/wordprocessingDrawing" xmlns:wp="http://schemas.openxmlformats.org/drawingml/2006/wordprocessingDrawing" xmlns:w10="urn:schemas-microsoft-com:office:word" xmlns:w="http://schemas.openxmlformats.org/wordprocessingml/2006/main" xmlns:w14="http://schemas.microsoft.com/office/word/2010/wordml" xmlns:wpg="http://schemas.microsoft.com/office/word/2010/wordprocessingGroup" xmlns:wpi="http://schemas.microsoft.com/office/word/2010/wordprocessingInk" xmlns:wne="http://schemas.microsoft.com/office/word/2006/wordml" xmlns:wps="http://schemas.microsoft.com/office/word/2010/wordprocessingShape" mc:Ignorable="w14 wp14">
   <w:body>
     <w:p>
       <w:pPr>
@@ -13,21 +13,7 @@
         <w:rPr>
           <w:sz w:val="56"/>
         </w:rPr>
-        <w:t xml:space="preserve">Entwicklungsportfolio </w:t>
-      </w:r>
-      <w:proofErr w:type="spellStart"/>
-      <w:r>
-        <w:rPr>
-          <w:sz w:val="56"/>
-        </w:rPr>
-        <w:t>Teilkomponent</w:t>
-      </w:r>
-      <w:proofErr w:type="spellEnd"/>
-      <w:r>
-        <w:rPr>
-          <w:sz w:val="56"/>
-        </w:rPr>
-        <w:t xml:space="preserve"> Client</w:t>
+        <w:t>Entwicklungsportfolio Teilkomponent Client</w:t>
       </w:r>
     </w:p>
     <w:p>
@@ -55,21 +41,7 @@
         <w:rPr>
           <w:sz w:val="32"/>
         </w:rPr>
-        <w:t xml:space="preserve">Lukas </w:t>
-      </w:r>
-      <w:proofErr w:type="spellStart"/>
-      <w:r>
-        <w:rPr>
-          <w:sz w:val="32"/>
-        </w:rPr>
-        <w:t>Nydegger</w:t>
-      </w:r>
-      <w:proofErr w:type="spellEnd"/>
-      <w:r>
-        <w:rPr>
-          <w:sz w:val="32"/>
-        </w:rPr>
-        <w:t xml:space="preserve"> inf13f</w:t>
+        <w:t>Lukas Nydegger inf13f</w:t>
       </w:r>
       <w:r>
         <w:rPr>
@@ -171,21 +143,21 @@
           <w:sz w:val="40"/>
         </w:rPr>
       </w:pPr>
-      <w:proofErr w:type="spellStart"/>
       <w:r>
         <w:rPr>
           <w:sz w:val="40"/>
         </w:rPr>
         <w:lastRenderedPageBreak/>
-        <w:t>Entwurfprinzip</w:t>
-      </w:r>
-      <w:proofErr w:type="spellEnd"/>
+        <w:t>Entwurfprinzip 1</w:t>
+      </w:r>
       <w:r>
         <w:rPr>
           <w:sz w:val="40"/>
         </w:rPr>
-        <w:t xml:space="preserve"> 1</w:t>
-      </w:r>
+        <w:t>: MVC</w:t>
+      </w:r>
+      <w:bookmarkStart w:id="0" w:name="_GoBack"/>
+      <w:bookmarkEnd w:id="0"/>
     </w:p>
     <w:p>
       <w:pPr>
@@ -211,21 +183,7 @@
         <w:rPr>
           <w:sz w:val="24"/>
         </w:rPr>
-        <w:t xml:space="preserve">Wir mussten uns für ein Architektur Muster unserer </w:t>
-      </w:r>
-      <w:proofErr w:type="spellStart"/>
-      <w:r>
-        <w:rPr>
-          <w:sz w:val="24"/>
-        </w:rPr>
-        <w:t>JavaFX</w:t>
-      </w:r>
-      <w:proofErr w:type="spellEnd"/>
-      <w:r>
-        <w:rPr>
-          <w:sz w:val="24"/>
-        </w:rPr>
-        <w:t xml:space="preserve"> Applikation entscheiden.</w:t>
+        <w:t>Wir mussten uns für ein Architektur Muster unserer JavaFX Applikation entscheiden.</w:t>
       </w:r>
     </w:p>
     <w:p>
@@ -252,35 +210,7 @@
         <w:rPr>
           <w:sz w:val="24"/>
         </w:rPr>
-        <w:t xml:space="preserve">Da wir den Client entwickeln haben wir uns für die </w:t>
-      </w:r>
-      <w:proofErr w:type="spellStart"/>
-      <w:r>
-        <w:rPr>
-          <w:sz w:val="24"/>
-        </w:rPr>
-        <w:t>JavaFX</w:t>
-      </w:r>
-      <w:proofErr w:type="spellEnd"/>
-      <w:r>
-        <w:rPr>
-          <w:sz w:val="24"/>
-        </w:rPr>
-        <w:t xml:space="preserve"> Variante entschieden. Für beide ist es das erste Mal, dass wir mit </w:t>
-      </w:r>
-      <w:proofErr w:type="spellStart"/>
-      <w:r>
-        <w:rPr>
-          <w:sz w:val="24"/>
-        </w:rPr>
-        <w:t>JavaFX</w:t>
-      </w:r>
-      <w:proofErr w:type="spellEnd"/>
-      <w:r>
-        <w:rPr>
-          <w:sz w:val="24"/>
-        </w:rPr>
-        <w:t xml:space="preserve"> arbeiten. Deshalb haben wir uns eingelesen um einen möglichst guten Aufbau unserer Applikation sicher zu stellen.</w:t>
+        <w:t>Da wir den Client entwickeln haben wir uns für die JavaFX Variante entschieden. Für beide ist es das erste Mal, dass wir mit JavaFX arbeiten. Deshalb haben wir uns eingelesen um einen möglichst guten Aufbau unserer Applikation sicher zu stellen.</w:t>
       </w:r>
     </w:p>
     <w:p>
@@ -337,19 +267,11 @@
           <w:sz w:val="24"/>
         </w:rPr>
       </w:pPr>
-      <w:proofErr w:type="spellStart"/>
-      <w:r>
-        <w:rPr>
-          <w:sz w:val="24"/>
-        </w:rPr>
-        <w:t>JavaFX</w:t>
-      </w:r>
-      <w:proofErr w:type="spellEnd"/>
-      <w:r>
-        <w:rPr>
-          <w:sz w:val="24"/>
-        </w:rPr>
-        <w:t xml:space="preserve"> sieht vor, dass es in verschiedene Views unterteilt wird, zwischen </w:t>
+      <w:r>
+        <w:rPr>
+          <w:sz w:val="24"/>
+        </w:rPr>
+        <w:t xml:space="preserve">JavaFX sieht vor, dass es in verschiedene Views unterteilt wird, zwischen </w:t>
       </w:r>
       <w:r>
         <w:rPr>
@@ -379,21 +301,7 @@
         <w:rPr>
           <w:sz w:val="24"/>
         </w:rPr>
-        <w:t xml:space="preserve">Für jede View kann auf einen Controller verwiesen werden um </w:t>
-      </w:r>
-      <w:proofErr w:type="spellStart"/>
-      <w:r>
-        <w:rPr>
-          <w:sz w:val="24"/>
-        </w:rPr>
-        <w:t>Aktionlistener</w:t>
-      </w:r>
-      <w:proofErr w:type="spellEnd"/>
-      <w:r>
-        <w:rPr>
-          <w:sz w:val="24"/>
-        </w:rPr>
-        <w:t xml:space="preserve"> zu implementieren und Benutzereingaben zu verarbeiten.</w:t>
+        <w:t>Für jede View kann auf einen Controller verwiesen werden um Aktionlistener zu implementieren und Benutzereingaben zu verarbeiten.</w:t>
       </w:r>
     </w:p>
     <w:p>
@@ -408,19 +316,11 @@
         </w:rPr>
         <w:t xml:space="preserve">Diese wichtigen Eigenschaften von </w:t>
       </w:r>
-      <w:proofErr w:type="spellStart"/>
-      <w:r>
-        <w:rPr>
-          <w:sz w:val="24"/>
-        </w:rPr>
-        <w:t>JavaFX</w:t>
-      </w:r>
-      <w:proofErr w:type="spellEnd"/>
-      <w:r>
-        <w:rPr>
-          <w:sz w:val="24"/>
-        </w:rPr>
-        <w:t xml:space="preserve"> lassen sich wunderbar mit dem MVC Muster umsetzen.</w:t>
+      <w:r>
+        <w:rPr>
+          <w:sz w:val="24"/>
+        </w:rPr>
+        <w:t>JavaFX lassen sich wunderbar mit dem MVC Muster umsetzen.</w:t>
       </w:r>
     </w:p>
     <w:p>
@@ -455,8 +355,6 @@
         </w:rPr>
         <w:t>voneinander</w:t>
       </w:r>
-      <w:bookmarkStart w:id="0" w:name="_GoBack"/>
-      <w:bookmarkEnd w:id="0"/>
       <w:r>
         <w:rPr>
           <w:sz w:val="24"/>
@@ -508,21 +406,7 @@
         <w:rPr>
           <w:sz w:val="24"/>
         </w:rPr>
-        <w:t xml:space="preserve">von Nutzen wenn alle nach demselben Muster programmieren. Der Austausch und die Lesbarkeit des Codes </w:t>
-      </w:r>
-      <w:proofErr w:type="gramStart"/>
-      <w:r>
-        <w:rPr>
-          <w:sz w:val="24"/>
-        </w:rPr>
-        <w:t>ist</w:t>
-      </w:r>
-      <w:proofErr w:type="gramEnd"/>
-      <w:r>
-        <w:rPr>
-          <w:sz w:val="24"/>
-        </w:rPr>
-        <w:t xml:space="preserve"> einfacher.</w:t>
+        <w:t>von Nutzen wenn alle nach demselben Muster programmieren. Der Austausch und die Lesbarkeit des Codes ist einfacher.</w:t>
       </w:r>
       <w:r>
         <w:rPr>
@@ -538,20 +422,12 @@
           <w:sz w:val="40"/>
         </w:rPr>
       </w:pPr>
-      <w:proofErr w:type="spellStart"/>
       <w:r>
         <w:rPr>
           <w:sz w:val="40"/>
         </w:rPr>
         <w:lastRenderedPageBreak/>
-        <w:t>Entwurfprinzip</w:t>
-      </w:r>
-      <w:proofErr w:type="spellEnd"/>
-      <w:r>
-        <w:rPr>
-          <w:sz w:val="40"/>
-        </w:rPr>
-        <w:t xml:space="preserve"> 2</w:t>
+        <w:t>Entwurfprinzip 2</w:t>
       </w:r>
     </w:p>
     <w:p>
@@ -589,23 +465,7 @@
           <w:rFonts w:eastAsiaTheme="minorHAnsi"/>
           <w:sz w:val="24"/>
         </w:rPr>
-        <w:t xml:space="preserve">Bei der nicht Anwendung, des Single </w:t>
-      </w:r>
-      <w:proofErr w:type="spellStart"/>
-      <w:r>
-        <w:rPr>
-          <w:rFonts w:eastAsiaTheme="minorHAnsi"/>
-          <w:sz w:val="24"/>
-        </w:rPr>
-        <w:t>Responsibility</w:t>
-      </w:r>
-      <w:proofErr w:type="spellEnd"/>
-      <w:r>
-        <w:rPr>
-          <w:rFonts w:eastAsiaTheme="minorHAnsi"/>
-          <w:sz w:val="24"/>
-        </w:rPr>
-        <w:t xml:space="preserve"> Prinzips kann es sein, dass in unserer Applikation eine Redundanz der Funktionalität zweier Klassen entstehen kann. Dadurch wird die Lesbarkeit nicht gewährleistet.</w:t>
+        <w:t>Bei der nicht Anwendung, des Single Responsibility Prinzips kann es sein, dass in unserer Applikation eine Redundanz der Funktionalität zweier Klassen entstehen kann. Dadurch wird die Lesbarkeit nicht gewährleistet.</w:t>
       </w:r>
     </w:p>
     <w:p>
@@ -632,21 +492,7 @@
         <w:rPr>
           <w:sz w:val="24"/>
         </w:rPr>
-        <w:t xml:space="preserve">Das Passende Entwurfsprinzip ist das Single </w:t>
-      </w:r>
-      <w:proofErr w:type="spellStart"/>
-      <w:r>
-        <w:rPr>
-          <w:sz w:val="24"/>
-        </w:rPr>
-        <w:t>Responsibility</w:t>
-      </w:r>
-      <w:proofErr w:type="spellEnd"/>
-      <w:r>
-        <w:rPr>
-          <w:sz w:val="24"/>
-        </w:rPr>
-        <w:t xml:space="preserve"> Prinzip, es sagt vor, dass eine Klasse nur einen Zeck hat. Die Funktionen in der Klasse sollte auch nur diesem Zweck dienen. So kann keine Funktionalität einer Klasse Doppelt oder auf mehrere verteilt werden.</w:t>
+        <w:t>Das Passende Entwurfsprinzip ist das Single Responsibility Prinzip, es sagt vor, dass eine Klasse nur einen Zeck hat. Die Funktionen in der Klasse sollte auch nur diesem Zweck dienen. So kann keine Funktionalität einer Klasse Doppelt oder auf mehrere verteilt werden.</w:t>
       </w:r>
     </w:p>
     <w:p>
@@ -673,21 +519,7 @@
         <w:rPr>
           <w:sz w:val="24"/>
         </w:rPr>
-        <w:t xml:space="preserve">Bei unserer Applikation haben wir das Single </w:t>
-      </w:r>
-      <w:proofErr w:type="spellStart"/>
-      <w:r>
-        <w:rPr>
-          <w:sz w:val="24"/>
-        </w:rPr>
-        <w:t>Responsibility</w:t>
-      </w:r>
-      <w:proofErr w:type="spellEnd"/>
-      <w:r>
-        <w:rPr>
-          <w:sz w:val="24"/>
-        </w:rPr>
-        <w:t xml:space="preserve"> Prinzip angewendet und beim Erstellen einer Klasse genau überlegt, welchem Zweck es dienen soll und was für Funktionen sie haben soll.</w:t>
+        <w:t>Bei unserer Applikation haben wir das Single Responsibility Prinzip angewendet und beim Erstellen einer Klasse genau überlegt, welchem Zweck es dienen soll und was für Funktionen sie haben soll.</w:t>
       </w:r>
       <w:r>
         <w:rPr>
@@ -761,8 +593,8 @@
       </w:r>
     </w:p>
     <w:sectPr>
-      <w:headerReference w:type="default" r:id="rId8"/>
-      <w:footerReference w:type="default" r:id="rId9"/>
+      <w:headerReference w:type="default" r:id="rId9"/>
+      <w:footerReference w:type="default" r:id="rId10"/>
       <w:pgSz w:w="11906" w:h="16838"/>
       <w:pgMar w:top="1417" w:right="1417" w:bottom="1134" w:left="1417" w:header="708" w:footer="708" w:gutter="0"/>
       <w:cols w:space="708"/>
@@ -773,7 +605,7 @@
 </file>
 
 <file path=word/endnotes.xml><?xml version="1.0" encoding="utf-8"?>
-<w:endnotes xmlns:wpc="http://schemas.microsoft.com/office/word/2010/wordprocessingCanvas" xmlns:mo="http://schemas.microsoft.com/office/mac/office/2008/main" xmlns:mc="http://schemas.openxmlformats.org/markup-compatibility/2006" xmlns:mv="urn:schemas-microsoft-com:mac:vml" xmlns:o="urn:schemas-microsoft-com:office:office" xmlns:r="http://schemas.openxmlformats.org/officeDocument/2006/relationships" xmlns:m="http://schemas.openxmlformats.org/officeDocument/2006/math" xmlns:v="urn:schemas-microsoft-com:vml" xmlns:wp14="http://schemas.microsoft.com/office/word/2010/wordprocessingDrawing" xmlns:wp="http://schemas.openxmlformats.org/drawingml/2006/wordprocessingDrawing" xmlns:w10="urn:schemas-microsoft-com:office:word" xmlns:w="http://schemas.openxmlformats.org/wordprocessingml/2006/main" xmlns:w14="http://schemas.microsoft.com/office/word/2010/wordml" xmlns:w15="http://schemas.microsoft.com/office/word/2012/wordml" xmlns:wpg="http://schemas.microsoft.com/office/word/2010/wordprocessingGroup" xmlns:wpi="http://schemas.microsoft.com/office/word/2010/wordprocessingInk" xmlns:wne="http://schemas.microsoft.com/office/word/2006/wordml" xmlns:wps="http://schemas.microsoft.com/office/word/2010/wordprocessingShape" mc:Ignorable="w14 w15 wp14">
+<w:endnotes xmlns:wpc="http://schemas.microsoft.com/office/word/2010/wordprocessingCanvas" xmlns:mc="http://schemas.openxmlformats.org/markup-compatibility/2006" xmlns:o="urn:schemas-microsoft-com:office:office" xmlns:r="http://schemas.openxmlformats.org/officeDocument/2006/relationships" xmlns:m="http://schemas.openxmlformats.org/officeDocument/2006/math" xmlns:v="urn:schemas-microsoft-com:vml" xmlns:wp14="http://schemas.microsoft.com/office/word/2010/wordprocessingDrawing" xmlns:wp="http://schemas.openxmlformats.org/drawingml/2006/wordprocessingDrawing" xmlns:w10="urn:schemas-microsoft-com:office:word" xmlns:w="http://schemas.openxmlformats.org/wordprocessingml/2006/main" xmlns:w14="http://schemas.microsoft.com/office/word/2010/wordml" xmlns:wpg="http://schemas.microsoft.com/office/word/2010/wordprocessingGroup" xmlns:wpi="http://schemas.microsoft.com/office/word/2010/wordprocessingInk" xmlns:wne="http://schemas.microsoft.com/office/word/2006/wordml" xmlns:wps="http://schemas.microsoft.com/office/word/2010/wordprocessingShape" mc:Ignorable="w14 wp14">
   <w:endnote w:type="separator" w:id="-1">
     <w:p>
       <w:pPr>
@@ -798,7 +630,7 @@
 </file>
 
 <file path=word/footer1.xml><?xml version="1.0" encoding="utf-8"?>
-<w:ftr xmlns:wpc="http://schemas.microsoft.com/office/word/2010/wordprocessingCanvas" xmlns:mo="http://schemas.microsoft.com/office/mac/office/2008/main" xmlns:mc="http://schemas.openxmlformats.org/markup-compatibility/2006" xmlns:mv="urn:schemas-microsoft-com:mac:vml" xmlns:o="urn:schemas-microsoft-com:office:office" xmlns:r="http://schemas.openxmlformats.org/officeDocument/2006/relationships" xmlns:m="http://schemas.openxmlformats.org/officeDocument/2006/math" xmlns:v="urn:schemas-microsoft-com:vml" xmlns:wp14="http://schemas.microsoft.com/office/word/2010/wordprocessingDrawing" xmlns:wp="http://schemas.openxmlformats.org/drawingml/2006/wordprocessingDrawing" xmlns:w10="urn:schemas-microsoft-com:office:word" xmlns:w="http://schemas.openxmlformats.org/wordprocessingml/2006/main" xmlns:w14="http://schemas.microsoft.com/office/word/2010/wordml" xmlns:w15="http://schemas.microsoft.com/office/word/2012/wordml" xmlns:wpg="http://schemas.microsoft.com/office/word/2010/wordprocessingGroup" xmlns:wpi="http://schemas.microsoft.com/office/word/2010/wordprocessingInk" xmlns:wne="http://schemas.microsoft.com/office/word/2006/wordml" xmlns:wps="http://schemas.microsoft.com/office/word/2010/wordprocessingShape" mc:Ignorable="w14 w15 wp14">
+<w:ftr xmlns:wpc="http://schemas.microsoft.com/office/word/2010/wordprocessingCanvas" xmlns:mc="http://schemas.openxmlformats.org/markup-compatibility/2006" xmlns:o="urn:schemas-microsoft-com:office:office" xmlns:r="http://schemas.openxmlformats.org/officeDocument/2006/relationships" xmlns:m="http://schemas.openxmlformats.org/officeDocument/2006/math" xmlns:v="urn:schemas-microsoft-com:vml" xmlns:wp14="http://schemas.microsoft.com/office/word/2010/wordprocessingDrawing" xmlns:wp="http://schemas.openxmlformats.org/drawingml/2006/wordprocessingDrawing" xmlns:w10="urn:schemas-microsoft-com:office:word" xmlns:w="http://schemas.openxmlformats.org/wordprocessingml/2006/main" xmlns:w14="http://schemas.microsoft.com/office/word/2010/wordml" xmlns:wpg="http://schemas.microsoft.com/office/word/2010/wordprocessingGroup" xmlns:wpi="http://schemas.microsoft.com/office/word/2010/wordprocessingInk" xmlns:wne="http://schemas.microsoft.com/office/word/2006/wordml" xmlns:wps="http://schemas.microsoft.com/office/word/2010/wordprocessingShape" mc:Ignorable="w14 wp14">
   <w:p>
     <w:pPr>
       <w:pStyle w:val="Fuzeile"/>
@@ -812,7 +644,7 @@
 </file>
 
 <file path=word/footnotes.xml><?xml version="1.0" encoding="utf-8"?>
-<w:footnotes xmlns:wpc="http://schemas.microsoft.com/office/word/2010/wordprocessingCanvas" xmlns:mo="http://schemas.microsoft.com/office/mac/office/2008/main" xmlns:mc="http://schemas.openxmlformats.org/markup-compatibility/2006" xmlns:mv="urn:schemas-microsoft-com:mac:vml" xmlns:o="urn:schemas-microsoft-com:office:office" xmlns:r="http://schemas.openxmlformats.org/officeDocument/2006/relationships" xmlns:m="http://schemas.openxmlformats.org/officeDocument/2006/math" xmlns:v="urn:schemas-microsoft-com:vml" xmlns:wp14="http://schemas.microsoft.com/office/word/2010/wordprocessingDrawing" xmlns:wp="http://schemas.openxmlformats.org/drawingml/2006/wordprocessingDrawing" xmlns:w10="urn:schemas-microsoft-com:office:word" xmlns:w="http://schemas.openxmlformats.org/wordprocessingml/2006/main" xmlns:w14="http://schemas.microsoft.com/office/word/2010/wordml" xmlns:w15="http://schemas.microsoft.com/office/word/2012/wordml" xmlns:wpg="http://schemas.microsoft.com/office/word/2010/wordprocessingGroup" xmlns:wpi="http://schemas.microsoft.com/office/word/2010/wordprocessingInk" xmlns:wne="http://schemas.microsoft.com/office/word/2006/wordml" xmlns:wps="http://schemas.microsoft.com/office/word/2010/wordprocessingShape" mc:Ignorable="w14 w15 wp14">
+<w:footnotes xmlns:wpc="http://schemas.microsoft.com/office/word/2010/wordprocessingCanvas" xmlns:mc="http://schemas.openxmlformats.org/markup-compatibility/2006" xmlns:o="urn:schemas-microsoft-com:office:office" xmlns:r="http://schemas.openxmlformats.org/officeDocument/2006/relationships" xmlns:m="http://schemas.openxmlformats.org/officeDocument/2006/math" xmlns:v="urn:schemas-microsoft-com:vml" xmlns:wp14="http://schemas.microsoft.com/office/word/2010/wordprocessingDrawing" xmlns:wp="http://schemas.openxmlformats.org/drawingml/2006/wordprocessingDrawing" xmlns:w10="urn:schemas-microsoft-com:office:word" xmlns:w="http://schemas.openxmlformats.org/wordprocessingml/2006/main" xmlns:w14="http://schemas.microsoft.com/office/word/2010/wordml" xmlns:wpg="http://schemas.microsoft.com/office/word/2010/wordprocessingGroup" xmlns:wpi="http://schemas.microsoft.com/office/word/2010/wordprocessingInk" xmlns:wne="http://schemas.microsoft.com/office/word/2006/wordml" xmlns:wps="http://schemas.microsoft.com/office/word/2010/wordprocessingShape" mc:Ignorable="w14 wp14">
   <w:footnote w:type="separator" w:id="-1">
     <w:p>
       <w:pPr>
@@ -837,7 +669,7 @@
 </file>
 
 <file path=word/header1.xml><?xml version="1.0" encoding="utf-8"?>
-<w:hdr xmlns:wpc="http://schemas.microsoft.com/office/word/2010/wordprocessingCanvas" xmlns:mo="http://schemas.microsoft.com/office/mac/office/2008/main" xmlns:mc="http://schemas.openxmlformats.org/markup-compatibility/2006" xmlns:mv="urn:schemas-microsoft-com:mac:vml" xmlns:o="urn:schemas-microsoft-com:office:office" xmlns:r="http://schemas.openxmlformats.org/officeDocument/2006/relationships" xmlns:m="http://schemas.openxmlformats.org/officeDocument/2006/math" xmlns:v="urn:schemas-microsoft-com:vml" xmlns:wp14="http://schemas.microsoft.com/office/word/2010/wordprocessingDrawing" xmlns:wp="http://schemas.openxmlformats.org/drawingml/2006/wordprocessingDrawing" xmlns:w10="urn:schemas-microsoft-com:office:word" xmlns:w="http://schemas.openxmlformats.org/wordprocessingml/2006/main" xmlns:w14="http://schemas.microsoft.com/office/word/2010/wordml" xmlns:w15="http://schemas.microsoft.com/office/word/2012/wordml" xmlns:wpg="http://schemas.microsoft.com/office/word/2010/wordprocessingGroup" xmlns:wpi="http://schemas.microsoft.com/office/word/2010/wordprocessingInk" xmlns:wne="http://schemas.microsoft.com/office/word/2006/wordml" xmlns:wps="http://schemas.microsoft.com/office/word/2010/wordprocessingShape" mc:Ignorable="w14 w15 wp14">
+<w:hdr xmlns:wpc="http://schemas.microsoft.com/office/word/2010/wordprocessingCanvas" xmlns:mc="http://schemas.openxmlformats.org/markup-compatibility/2006" xmlns:o="urn:schemas-microsoft-com:office:office" xmlns:r="http://schemas.openxmlformats.org/officeDocument/2006/relationships" xmlns:m="http://schemas.openxmlformats.org/officeDocument/2006/math" xmlns:v="urn:schemas-microsoft-com:vml" xmlns:wp14="http://schemas.microsoft.com/office/word/2010/wordprocessingDrawing" xmlns:wp="http://schemas.openxmlformats.org/drawingml/2006/wordprocessingDrawing" xmlns:w10="urn:schemas-microsoft-com:office:word" xmlns:w="http://schemas.openxmlformats.org/wordprocessingml/2006/main" xmlns:w14="http://schemas.microsoft.com/office/word/2010/wordml" xmlns:wpg="http://schemas.microsoft.com/office/word/2010/wordprocessingGroup" xmlns:wpi="http://schemas.microsoft.com/office/word/2010/wordprocessingInk" xmlns:wne="http://schemas.microsoft.com/office/word/2006/wordml" xmlns:wps="http://schemas.microsoft.com/office/word/2010/wordprocessingShape" mc:Ignorable="w14 wp14">
   <w:sdt>
     <w:sdtPr>
       <w:id w:val="840275153"/>
@@ -866,7 +698,7 @@
             <w:noProof/>
             <w:lang w:val="de-DE"/>
           </w:rPr>
-          <w:t>1</w:t>
+          <w:t>2</w:t>
         </w:r>
         <w:r>
           <w:fldChar w:fldCharType="end"/>
@@ -885,29 +717,13 @@
           <w:sdtEndPr/>
           <w:sdtContent>
             <w:r>
-              <w:t xml:space="preserve">Entwicklungsportfolio </w:t>
-            </w:r>
-            <w:proofErr w:type="spellStart"/>
-            <w:r>
-              <w:t>Teilkomponent</w:t>
-            </w:r>
-            <w:proofErr w:type="spellEnd"/>
-            <w:r>
-              <w:t xml:space="preserve"> Client</w:t>
+              <w:t>Entwicklungsportfolio Teilkomponent Client</w:t>
             </w:r>
           </w:sdtContent>
         </w:sdt>
         <w:r>
           <w:tab/>
-          <w:t xml:space="preserve">Lukas </w:t>
-        </w:r>
-        <w:proofErr w:type="spellStart"/>
-        <w:r>
-          <w:t>Nydegger</w:t>
-        </w:r>
-        <w:proofErr w:type="spellEnd"/>
-        <w:r>
-          <w:t xml:space="preserve"> inf13f</w:t>
+          <w:t>Lukas Nydegger inf13f</w:t>
         </w:r>
       </w:p>
     </w:sdtContent>
@@ -921,7 +737,7 @@
 </file>
 
 <file path=word/numbering.xml><?xml version="1.0" encoding="utf-8"?>
-<w:numbering xmlns:wpc="http://schemas.microsoft.com/office/word/2010/wordprocessingCanvas" xmlns:mo="http://schemas.microsoft.com/office/mac/office/2008/main" xmlns:mc="http://schemas.openxmlformats.org/markup-compatibility/2006" xmlns:mv="urn:schemas-microsoft-com:mac:vml" xmlns:o="urn:schemas-microsoft-com:office:office" xmlns:r="http://schemas.openxmlformats.org/officeDocument/2006/relationships" xmlns:m="http://schemas.openxmlformats.org/officeDocument/2006/math" xmlns:v="urn:schemas-microsoft-com:vml" xmlns:wp14="http://schemas.microsoft.com/office/word/2010/wordprocessingDrawing" xmlns:wp="http://schemas.openxmlformats.org/drawingml/2006/wordprocessingDrawing" xmlns:w10="urn:schemas-microsoft-com:office:word" xmlns:w="http://schemas.openxmlformats.org/wordprocessingml/2006/main" xmlns:w14="http://schemas.microsoft.com/office/word/2010/wordml" xmlns:w15="http://schemas.microsoft.com/office/word/2012/wordml" xmlns:wpg="http://schemas.microsoft.com/office/word/2010/wordprocessingGroup" xmlns:wpi="http://schemas.microsoft.com/office/word/2010/wordprocessingInk" xmlns:wne="http://schemas.microsoft.com/office/word/2006/wordml" xmlns:wps="http://schemas.microsoft.com/office/word/2010/wordprocessingShape" mc:Ignorable="w14 w15 wp14">
+<w:numbering xmlns:wpc="http://schemas.microsoft.com/office/word/2010/wordprocessingCanvas" xmlns:mc="http://schemas.openxmlformats.org/markup-compatibility/2006" xmlns:o="urn:schemas-microsoft-com:office:office" xmlns:r="http://schemas.openxmlformats.org/officeDocument/2006/relationships" xmlns:m="http://schemas.openxmlformats.org/officeDocument/2006/math" xmlns:v="urn:schemas-microsoft-com:vml" xmlns:wp14="http://schemas.microsoft.com/office/word/2010/wordprocessingDrawing" xmlns:wp="http://schemas.openxmlformats.org/drawingml/2006/wordprocessingDrawing" xmlns:w10="urn:schemas-microsoft-com:office:word" xmlns:w="http://schemas.openxmlformats.org/wordprocessingml/2006/main" xmlns:w14="http://schemas.microsoft.com/office/word/2010/wordml" xmlns:wpg="http://schemas.microsoft.com/office/word/2010/wordprocessingGroup" xmlns:wpi="http://schemas.microsoft.com/office/word/2010/wordprocessingInk" xmlns:wne="http://schemas.microsoft.com/office/word/2006/wordml" xmlns:wps="http://schemas.microsoft.com/office/word/2010/wordprocessingShape" mc:Ignorable="w14 wp14">
   <w:abstractNum w:abstractNumId="0">
     <w:nsid w:val="32314DBD"/>
     <w:multiLevelType w:val="hybridMultilevel"/>
@@ -1131,7 +947,7 @@
 </file>
 
 <file path=word/styles.xml><?xml version="1.0" encoding="utf-8"?>
-<w:styles xmlns:mc="http://schemas.openxmlformats.org/markup-compatibility/2006" xmlns:r="http://schemas.openxmlformats.org/officeDocument/2006/relationships" xmlns:w="http://schemas.openxmlformats.org/wordprocessingml/2006/main" xmlns:w14="http://schemas.microsoft.com/office/word/2010/wordml" xmlns:w15="http://schemas.microsoft.com/office/word/2012/wordml" mc:Ignorable="w14 w15">
+<w:styles xmlns:mc="http://schemas.openxmlformats.org/markup-compatibility/2006" xmlns:r="http://schemas.openxmlformats.org/officeDocument/2006/relationships" xmlns:w="http://schemas.openxmlformats.org/wordprocessingml/2006/main" xmlns:w14="http://schemas.microsoft.com/office/word/2010/wordml" mc:Ignorable="w14">
   <w:docDefaults>
     <w:rPrDefault>
       <w:rPr>
@@ -1147,389 +963,144 @@
       </w:pPr>
     </w:pPrDefault>
   </w:docDefaults>
-  <w:latentStyles w:defLockedState="0" w:defUIPriority="99" w:defSemiHidden="0" w:defUnhideWhenUsed="0" w:defQFormat="0" w:count="382">
-    <w:lsdException w:name="Normal" w:uiPriority="0" w:qFormat="1"/>
-    <w:lsdException w:name="heading 1" w:uiPriority="9" w:qFormat="1"/>
-    <w:lsdException w:name="heading 2" w:semiHidden="1" w:uiPriority="9" w:unhideWhenUsed="1" w:qFormat="1"/>
-    <w:lsdException w:name="heading 3" w:semiHidden="1" w:uiPriority="9" w:unhideWhenUsed="1" w:qFormat="1"/>
-    <w:lsdException w:name="heading 4" w:semiHidden="1" w:uiPriority="9" w:unhideWhenUsed="1" w:qFormat="1"/>
-    <w:lsdException w:name="heading 5" w:semiHidden="1" w:uiPriority="9" w:unhideWhenUsed="1" w:qFormat="1"/>
-    <w:lsdException w:name="heading 6" w:semiHidden="1" w:uiPriority="9" w:unhideWhenUsed="1" w:qFormat="1"/>
-    <w:lsdException w:name="heading 7" w:semiHidden="1" w:uiPriority="9" w:unhideWhenUsed="1" w:qFormat="1"/>
-    <w:lsdException w:name="heading 8" w:semiHidden="1" w:uiPriority="9" w:unhideWhenUsed="1" w:qFormat="1"/>
-    <w:lsdException w:name="heading 9" w:semiHidden="1" w:uiPriority="9" w:unhideWhenUsed="1" w:qFormat="1"/>
-    <w:lsdException w:name="index 1" w:semiHidden="1" w:unhideWhenUsed="1"/>
-    <w:lsdException w:name="index 2" w:semiHidden="1" w:unhideWhenUsed="1"/>
-    <w:lsdException w:name="index 3" w:semiHidden="1" w:unhideWhenUsed="1"/>
-    <w:lsdException w:name="index 4" w:semiHidden="1" w:unhideWhenUsed="1"/>
-    <w:lsdException w:name="index 5" w:semiHidden="1" w:unhideWhenUsed="1"/>
-    <w:lsdException w:name="index 6" w:semiHidden="1" w:unhideWhenUsed="1"/>
-    <w:lsdException w:name="index 7" w:semiHidden="1" w:unhideWhenUsed="1"/>
-    <w:lsdException w:name="index 8" w:semiHidden="1" w:unhideWhenUsed="1"/>
-    <w:lsdException w:name="index 9" w:semiHidden="1" w:unhideWhenUsed="1"/>
-    <w:lsdException w:name="toc 1" w:semiHidden="1" w:uiPriority="39" w:unhideWhenUsed="1"/>
-    <w:lsdException w:name="toc 2" w:semiHidden="1" w:uiPriority="39" w:unhideWhenUsed="1"/>
-    <w:lsdException w:name="toc 3" w:semiHidden="1" w:uiPriority="39" w:unhideWhenUsed="1"/>
-    <w:lsdException w:name="toc 4" w:semiHidden="1" w:uiPriority="39" w:unhideWhenUsed="1"/>
-    <w:lsdException w:name="toc 5" w:semiHidden="1" w:uiPriority="39" w:unhideWhenUsed="1"/>
-    <w:lsdException w:name="toc 6" w:semiHidden="1" w:uiPriority="39" w:unhideWhenUsed="1"/>
-    <w:lsdException w:name="toc 7" w:semiHidden="1" w:uiPriority="39" w:unhideWhenUsed="1"/>
-    <w:lsdException w:name="toc 8" w:semiHidden="1" w:uiPriority="39" w:unhideWhenUsed="1"/>
-    <w:lsdException w:name="toc 9" w:semiHidden="1" w:uiPriority="39" w:unhideWhenUsed="1"/>
-    <w:lsdException w:name="Normal Indent" w:semiHidden="1" w:unhideWhenUsed="1"/>
-    <w:lsdException w:name="footnote text" w:semiHidden="1" w:unhideWhenUsed="1"/>
-    <w:lsdException w:name="annotation text" w:semiHidden="1" w:unhideWhenUsed="1"/>
-    <w:lsdException w:name="header" w:semiHidden="1" w:unhideWhenUsed="1"/>
-    <w:lsdException w:name="footer" w:semiHidden="1" w:unhideWhenUsed="1"/>
-    <w:lsdException w:name="index heading" w:semiHidden="1" w:unhideWhenUsed="1"/>
-    <w:lsdException w:name="caption" w:semiHidden="1" w:uiPriority="35" w:unhideWhenUsed="1"/>
-    <w:lsdException w:name="table of figures" w:semiHidden="1" w:unhideWhenUsed="1"/>
-    <w:lsdException w:name="envelope address" w:semiHidden="1" w:unhideWhenUsed="1"/>
-    <w:lsdException w:name="envelope return" w:semiHidden="1" w:unhideWhenUsed="1"/>
-    <w:lsdException w:name="footnote reference" w:semiHidden="1" w:unhideWhenUsed="1"/>
-    <w:lsdException w:name="annotation reference" w:semiHidden="1" w:unhideWhenUsed="1"/>
-    <w:lsdException w:name="line number" w:semiHidden="1" w:unhideWhenUsed="1"/>
-    <w:lsdException w:name="page number" w:semiHidden="1" w:unhideWhenUsed="1"/>
-    <w:lsdException w:name="endnote reference" w:semiHidden="1" w:unhideWhenUsed="1"/>
-    <w:lsdException w:name="endnote text" w:semiHidden="1" w:unhideWhenUsed="1"/>
-    <w:lsdException w:name="table of authorities" w:semiHidden="1" w:unhideWhenUsed="1"/>
-    <w:lsdException w:name="macro" w:semiHidden="1" w:unhideWhenUsed="1"/>
-    <w:lsdException w:name="toa heading" w:semiHidden="1" w:unhideWhenUsed="1"/>
-    <w:lsdException w:name="List" w:semiHidden="1" w:unhideWhenUsed="1"/>
-    <w:lsdException w:name="List Bullet" w:semiHidden="1" w:unhideWhenUsed="1"/>
-    <w:lsdException w:name="List Number" w:semiHidden="1" w:unhideWhenUsed="1"/>
-    <w:lsdException w:name="List 2" w:semiHidden="1" w:unhideWhenUsed="1"/>
-    <w:lsdException w:name="List 3" w:semiHidden="1" w:unhideWhenUsed="1"/>
-    <w:lsdException w:name="List 4" w:semiHidden="1" w:unhideWhenUsed="1"/>
-    <w:lsdException w:name="List 5" w:semiHidden="1" w:unhideWhenUsed="1"/>
-    <w:lsdException w:name="List Bullet 2" w:semiHidden="1" w:unhideWhenUsed="1"/>
-    <w:lsdException w:name="List Bullet 3" w:semiHidden="1" w:unhideWhenUsed="1"/>
-    <w:lsdException w:name="List Bullet 4" w:semiHidden="1" w:unhideWhenUsed="1"/>
-    <w:lsdException w:name="List Bullet 5" w:semiHidden="1" w:unhideWhenUsed="1"/>
-    <w:lsdException w:name="List Number 2" w:semiHidden="1" w:unhideWhenUsed="1"/>
-    <w:lsdException w:name="List Number 3" w:semiHidden="1" w:unhideWhenUsed="1"/>
-    <w:lsdException w:name="List Number 4" w:semiHidden="1" w:unhideWhenUsed="1"/>
-    <w:lsdException w:name="List Number 5" w:semiHidden="1" w:unhideWhenUsed="1"/>
-    <w:lsdException w:name="Title" w:uiPriority="10" w:qFormat="1"/>
-    <w:lsdException w:name="Closing" w:semiHidden="1" w:unhideWhenUsed="1"/>
-    <w:lsdException w:name="Signature" w:semiHidden="1" w:unhideWhenUsed="1"/>
-    <w:lsdException w:name="Default Paragraph Font" w:semiHidden="1" w:uiPriority="1" w:unhideWhenUsed="1"/>
-    <w:lsdException w:name="Body Text" w:semiHidden="1" w:unhideWhenUsed="1"/>
-    <w:lsdException w:name="Body Text Indent" w:semiHidden="1" w:unhideWhenUsed="1"/>
-    <w:lsdException w:name="List Continue" w:semiHidden="1" w:unhideWhenUsed="1"/>
-    <w:lsdException w:name="List Continue 2" w:semiHidden="1" w:unhideWhenUsed="1"/>
-    <w:lsdException w:name="List Continue 3" w:semiHidden="1" w:unhideWhenUsed="1"/>
-    <w:lsdException w:name="List Continue 4" w:semiHidden="1" w:unhideWhenUsed="1"/>
-    <w:lsdException w:name="List Continue 5" w:semiHidden="1" w:unhideWhenUsed="1"/>
-    <w:lsdException w:name="Message Header" w:semiHidden="1" w:unhideWhenUsed="1"/>
-    <w:lsdException w:name="Subtitle" w:uiPriority="11" w:qFormat="1"/>
-    <w:lsdException w:name="Salutation" w:semiHidden="1" w:unhideWhenUsed="1"/>
-    <w:lsdException w:name="Date" w:semiHidden="1" w:unhideWhenUsed="1"/>
-    <w:lsdException w:name="Body Text First Indent" w:semiHidden="1" w:unhideWhenUsed="1"/>
-    <w:lsdException w:name="Body Text First Indent 2" w:semiHidden="1" w:unhideWhenUsed="1"/>
-    <w:lsdException w:name="Note Heading" w:semiHidden="1" w:unhideWhenUsed="1"/>
-    <w:lsdException w:name="Body Text 2" w:semiHidden="1" w:unhideWhenUsed="1"/>
-    <w:lsdException w:name="Body Text 3" w:semiHidden="1" w:unhideWhenUsed="1"/>
-    <w:lsdException w:name="Body Text Indent 2" w:semiHidden="1" w:unhideWhenUsed="1"/>
-    <w:lsdException w:name="Body Text Indent 3" w:semiHidden="1" w:unhideWhenUsed="1"/>
-    <w:lsdException w:name="Block Text" w:semiHidden="1" w:unhideWhenUsed="1"/>
-    <w:lsdException w:name="Hyperlink" w:semiHidden="1" w:unhideWhenUsed="1"/>
-    <w:lsdException w:name="FollowedHyperlink" w:semiHidden="1" w:unhideWhenUsed="1"/>
-    <w:lsdException w:name="Strong" w:uiPriority="22" w:qFormat="1"/>
-    <w:lsdException w:name="Emphasis" w:uiPriority="20" w:qFormat="1"/>
-    <w:lsdException w:name="Document Map" w:semiHidden="1" w:unhideWhenUsed="1"/>
-    <w:lsdException w:name="Plain Text" w:semiHidden="1" w:unhideWhenUsed="1"/>
-    <w:lsdException w:name="E-mail Signature" w:semiHidden="1" w:unhideWhenUsed="1"/>
-    <w:lsdException w:name="HTML Top of Form" w:semiHidden="1" w:unhideWhenUsed="1"/>
-    <w:lsdException w:name="HTML Bottom of Form" w:semiHidden="1" w:unhideWhenUsed="1"/>
-    <w:lsdException w:name="Normal (Web)" w:semiHidden="1" w:unhideWhenUsed="1"/>
-    <w:lsdException w:name="HTML Acronym" w:semiHidden="1" w:unhideWhenUsed="1"/>
-    <w:lsdException w:name="HTML Address" w:semiHidden="1" w:unhideWhenUsed="1"/>
-    <w:lsdException w:name="HTML Cite" w:semiHidden="1" w:unhideWhenUsed="1"/>
-    <w:lsdException w:name="HTML Code" w:semiHidden="1" w:unhideWhenUsed="1"/>
-    <w:lsdException w:name="HTML Definition" w:semiHidden="1" w:unhideWhenUsed="1"/>
-    <w:lsdException w:name="HTML Keyboard" w:semiHidden="1" w:unhideWhenUsed="1"/>
-    <w:lsdException w:name="HTML Preformatted" w:semiHidden="1" w:unhideWhenUsed="1"/>
-    <w:lsdException w:name="HTML Sample" w:semiHidden="1" w:unhideWhenUsed="1"/>
-    <w:lsdException w:name="HTML Typewriter" w:semiHidden="1" w:unhideWhenUsed="1"/>
-    <w:lsdException w:name="HTML Variable" w:semiHidden="1" w:unhideWhenUsed="1"/>
-    <w:lsdException w:name="Normal Table" w:semiHidden="1" w:unhideWhenUsed="1"/>
-    <w:lsdException w:name="annotation subject" w:semiHidden="1" w:unhideWhenUsed="1"/>
-    <w:lsdException w:name="No List" w:semiHidden="1" w:unhideWhenUsed="1"/>
-    <w:lsdException w:name="Outline List 1" w:semiHidden="1" w:unhideWhenUsed="1"/>
-    <w:lsdException w:name="Outline List 2" w:semiHidden="1" w:unhideWhenUsed="1"/>
-    <w:lsdException w:name="Outline List 3" w:semiHidden="1" w:unhideWhenUsed="1"/>
-    <w:lsdException w:name="Table Simple 1" w:semiHidden="1" w:unhideWhenUsed="1"/>
-    <w:lsdException w:name="Table Simple 2" w:semiHidden="1" w:unhideWhenUsed="1"/>
-    <w:lsdException w:name="Table Simple 3" w:semiHidden="1" w:unhideWhenUsed="1"/>
-    <w:lsdException w:name="Table Classic 1" w:semiHidden="1" w:unhideWhenUsed="1"/>
-    <w:lsdException w:name="Table Classic 2" w:semiHidden="1" w:unhideWhenUsed="1"/>
-    <w:lsdException w:name="Table Classic 3" w:semiHidden="1" w:unhideWhenUsed="1"/>
-    <w:lsdException w:name="Table Classic 4" w:semiHidden="1" w:unhideWhenUsed="1"/>
-    <w:lsdException w:name="Table Colorful 1" w:semiHidden="1" w:unhideWhenUsed="1"/>
-    <w:lsdException w:name="Table Colorful 2" w:semiHidden="1" w:unhideWhenUsed="1"/>
-    <w:lsdException w:name="Table Colorful 3" w:semiHidden="1" w:unhideWhenUsed="1"/>
-    <w:lsdException w:name="Table Columns 1" w:semiHidden="1" w:unhideWhenUsed="1"/>
-    <w:lsdException w:name="Table Columns 2" w:semiHidden="1" w:unhideWhenUsed="1"/>
-    <w:lsdException w:name="Table Columns 3" w:semiHidden="1" w:unhideWhenUsed="1"/>
-    <w:lsdException w:name="Table Columns 4" w:semiHidden="1" w:unhideWhenUsed="1"/>
-    <w:lsdException w:name="Table Columns 5" w:semiHidden="1" w:unhideWhenUsed="1"/>
-    <w:lsdException w:name="Table Grid 1" w:semiHidden="1" w:unhideWhenUsed="1"/>
-    <w:lsdException w:name="Table Grid 2" w:semiHidden="1" w:unhideWhenUsed="1"/>
-    <w:lsdException w:name="Table Grid 3" w:semiHidden="1" w:unhideWhenUsed="1"/>
-    <w:lsdException w:name="Table Grid 4" w:semiHidden="1" w:unhideWhenUsed="1"/>
-    <w:lsdException w:name="Table Grid 5" w:semiHidden="1" w:unhideWhenUsed="1"/>
-    <w:lsdException w:name="Table Grid 6" w:semiHidden="1" w:unhideWhenUsed="1"/>
-    <w:lsdException w:name="Table Grid 7" w:semiHidden="1" w:unhideWhenUsed="1"/>
-    <w:lsdException w:name="Table Grid 8" w:semiHidden="1" w:unhideWhenUsed="1"/>
-    <w:lsdException w:name="Table List 1" w:semiHidden="1" w:unhideWhenUsed="1"/>
-    <w:lsdException w:name="Table List 2" w:semiHidden="1" w:unhideWhenUsed="1"/>
-    <w:lsdException w:name="Table List 3" w:semiHidden="1" w:unhideWhenUsed="1"/>
-    <w:lsdException w:name="Table List 4" w:semiHidden="1" w:unhideWhenUsed="1"/>
-    <w:lsdException w:name="Table List 5" w:semiHidden="1" w:unhideWhenUsed="1"/>
-    <w:lsdException w:name="Table List 6" w:semiHidden="1" w:unhideWhenUsed="1"/>
-    <w:lsdException w:name="Table List 7" w:semiHidden="1" w:unhideWhenUsed="1"/>
-    <w:lsdException w:name="Table List 8" w:semiHidden="1" w:unhideWhenUsed="1"/>
-    <w:lsdException w:name="Table 3D effects 1" w:semiHidden="1" w:unhideWhenUsed="1"/>
-    <w:lsdException w:name="Table 3D effects 2" w:semiHidden="1" w:unhideWhenUsed="1"/>
-    <w:lsdException w:name="Table 3D effects 3" w:semiHidden="1" w:unhideWhenUsed="1"/>
-    <w:lsdException w:name="Table Contemporary" w:semiHidden="1" w:unhideWhenUsed="1"/>
-    <w:lsdException w:name="Table Elegant" w:semiHidden="1" w:unhideWhenUsed="1"/>
-    <w:lsdException w:name="Table Professional" w:semiHidden="1" w:unhideWhenUsed="1"/>
-    <w:lsdException w:name="Table Subtle 1" w:semiHidden="1" w:unhideWhenUsed="1"/>
-    <w:lsdException w:name="Table Subtle 2" w:semiHidden="1" w:unhideWhenUsed="1"/>
-    <w:lsdException w:name="Table Web 1" w:semiHidden="1" w:unhideWhenUsed="1"/>
-    <w:lsdException w:name="Table Web 2" w:semiHidden="1" w:unhideWhenUsed="1"/>
-    <w:lsdException w:name="Table Web 3" w:semiHidden="1" w:unhideWhenUsed="1"/>
-    <w:lsdException w:name="Balloon Text" w:semiHidden="1" w:unhideWhenUsed="1"/>
-    <w:lsdException w:name="Table Grid" w:uiPriority="59"/>
-    <w:lsdException w:name="Table Theme" w:semiHidden="1" w:unhideWhenUsed="1"/>
-    <w:lsdException w:name="Note Level 1" w:semiHidden="1" w:unhideWhenUsed="1"/>
-    <w:lsdException w:name="Note Level 2" w:semiHidden="1" w:unhideWhenUsed="1"/>
-    <w:lsdException w:name="Note Level 3" w:semiHidden="1" w:unhideWhenUsed="1"/>
-    <w:lsdException w:name="Note Level 4" w:semiHidden="1" w:unhideWhenUsed="1"/>
-    <w:lsdException w:name="Note Level 5" w:semiHidden="1" w:unhideWhenUsed="1"/>
-    <w:lsdException w:name="Note Level 6" w:semiHidden="1" w:unhideWhenUsed="1"/>
-    <w:lsdException w:name="Note Level 7" w:semiHidden="1" w:unhideWhenUsed="1"/>
-    <w:lsdException w:name="Note Level 8" w:semiHidden="1" w:unhideWhenUsed="1"/>
-    <w:lsdException w:name="Note Level 9" w:semiHidden="1" w:unhideWhenUsed="1"/>
-    <w:lsdException w:name="Placeholder Text" w:semiHidden="1"/>
-    <w:lsdException w:name="No Spacing" w:uiPriority="1" w:qFormat="1"/>
-    <w:lsdException w:name="Light Shading" w:uiPriority="60"/>
-    <w:lsdException w:name="Light List" w:uiPriority="61"/>
-    <w:lsdException w:name="Light Grid" w:uiPriority="62"/>
-    <w:lsdException w:name="Medium Shading 1" w:uiPriority="63"/>
-    <w:lsdException w:name="Medium Shading 2" w:uiPriority="64"/>
-    <w:lsdException w:name="Medium List 1" w:uiPriority="65"/>
-    <w:lsdException w:name="Medium List 2" w:uiPriority="66"/>
-    <w:lsdException w:name="Medium Grid 1" w:uiPriority="67"/>
-    <w:lsdException w:name="Medium Grid 2" w:uiPriority="68"/>
-    <w:lsdException w:name="Medium Grid 3" w:uiPriority="69"/>
-    <w:lsdException w:name="Dark List" w:uiPriority="70"/>
-    <w:lsdException w:name="Colorful Shading" w:uiPriority="71"/>
-    <w:lsdException w:name="Colorful List" w:uiPriority="72"/>
-    <w:lsdException w:name="Colorful Grid" w:uiPriority="73"/>
-    <w:lsdException w:name="Light Shading Accent 1" w:uiPriority="60"/>
-    <w:lsdException w:name="Light List Accent 1" w:uiPriority="61"/>
-    <w:lsdException w:name="Light Grid Accent 1" w:uiPriority="62"/>
-    <w:lsdException w:name="Medium Shading 1 Accent 1" w:uiPriority="63"/>
-    <w:lsdException w:name="Medium Shading 2 Accent 1" w:uiPriority="64"/>
-    <w:lsdException w:name="Medium List 1 Accent 1" w:uiPriority="65"/>
-    <w:lsdException w:name="Revision" w:semiHidden="1"/>
-    <w:lsdException w:name="List Paragraph" w:uiPriority="34" w:qFormat="1"/>
-    <w:lsdException w:name="Quote" w:uiPriority="29" w:qFormat="1"/>
-    <w:lsdException w:name="Intense Quote" w:uiPriority="30" w:qFormat="1"/>
-    <w:lsdException w:name="Medium List 2 Accent 1" w:uiPriority="66"/>
-    <w:lsdException w:name="Medium Grid 1 Accent 1" w:uiPriority="67"/>
-    <w:lsdException w:name="Medium Grid 2 Accent 1" w:uiPriority="68"/>
-    <w:lsdException w:name="Medium Grid 3 Accent 1" w:uiPriority="69"/>
-    <w:lsdException w:name="Dark List Accent 1" w:uiPriority="70"/>
-    <w:lsdException w:name="Colorful Shading Accent 1" w:uiPriority="71"/>
-    <w:lsdException w:name="Colorful List Accent 1" w:uiPriority="72"/>
-    <w:lsdException w:name="Colorful Grid Accent 1" w:uiPriority="73"/>
-    <w:lsdException w:name="Light Shading Accent 2" w:uiPriority="60"/>
-    <w:lsdException w:name="Light List Accent 2" w:uiPriority="61"/>
-    <w:lsdException w:name="Light Grid Accent 2" w:uiPriority="62"/>
-    <w:lsdException w:name="Medium Shading 1 Accent 2" w:uiPriority="63"/>
-    <w:lsdException w:name="Medium Shading 2 Accent 2" w:uiPriority="64"/>
-    <w:lsdException w:name="Medium List 1 Accent 2" w:uiPriority="65"/>
-    <w:lsdException w:name="Medium List 2 Accent 2" w:uiPriority="66"/>
-    <w:lsdException w:name="Medium Grid 1 Accent 2" w:uiPriority="67"/>
-    <w:lsdException w:name="Medium Grid 2 Accent 2" w:uiPriority="68"/>
-    <w:lsdException w:name="Medium Grid 3 Accent 2" w:uiPriority="69"/>
-    <w:lsdException w:name="Dark List Accent 2" w:uiPriority="70"/>
-    <w:lsdException w:name="Colorful Shading Accent 2" w:uiPriority="71"/>
-    <w:lsdException w:name="Colorful List Accent 2" w:uiPriority="72"/>
-    <w:lsdException w:name="Colorful Grid Accent 2" w:uiPriority="73"/>
-    <w:lsdException w:name="Light Shading Accent 3" w:uiPriority="60"/>
-    <w:lsdException w:name="Light List Accent 3" w:uiPriority="61"/>
-    <w:lsdException w:name="Light Grid Accent 3" w:uiPriority="62"/>
-    <w:lsdException w:name="Medium Shading 1 Accent 3" w:uiPriority="63"/>
-    <w:lsdException w:name="Medium Shading 2 Accent 3" w:uiPriority="64"/>
-    <w:lsdException w:name="Medium List 1 Accent 3" w:uiPriority="65"/>
-    <w:lsdException w:name="Medium List 2 Accent 3" w:uiPriority="66"/>
-    <w:lsdException w:name="Medium Grid 1 Accent 3" w:uiPriority="67"/>
-    <w:lsdException w:name="Medium Grid 2 Accent 3" w:uiPriority="68"/>
-    <w:lsdException w:name="Medium Grid 3 Accent 3" w:uiPriority="69"/>
-    <w:lsdException w:name="Dark List Accent 3" w:uiPriority="70"/>
-    <w:lsdException w:name="Colorful Shading Accent 3" w:uiPriority="71"/>
-    <w:lsdException w:name="Colorful List Accent 3" w:uiPriority="72"/>
-    <w:lsdException w:name="Colorful Grid Accent 3" w:uiPriority="73"/>
-    <w:lsdException w:name="Light Shading Accent 4" w:uiPriority="60"/>
-    <w:lsdException w:name="Light List Accent 4" w:uiPriority="61"/>
-    <w:lsdException w:name="Light Grid Accent 4" w:uiPriority="62"/>
-    <w:lsdException w:name="Medium Shading 1 Accent 4" w:uiPriority="63"/>
-    <w:lsdException w:name="Medium Shading 2 Accent 4" w:uiPriority="64"/>
-    <w:lsdException w:name="Medium List 1 Accent 4" w:uiPriority="65"/>
-    <w:lsdException w:name="Medium List 2 Accent 4" w:uiPriority="66"/>
-    <w:lsdException w:name="Medium Grid 1 Accent 4" w:uiPriority="67"/>
-    <w:lsdException w:name="Medium Grid 2 Accent 4" w:uiPriority="68"/>
-    <w:lsdException w:name="Medium Grid 3 Accent 4" w:uiPriority="69"/>
-    <w:lsdException w:name="Dark List Accent 4" w:uiPriority="70"/>
-    <w:lsdException w:name="Colorful Shading Accent 4" w:uiPriority="71"/>
-    <w:lsdException w:name="Colorful List Accent 4" w:uiPriority="72"/>
-    <w:lsdException w:name="Colorful Grid Accent 4" w:uiPriority="73"/>
-    <w:lsdException w:name="Light Shading Accent 5" w:uiPriority="60"/>
-    <w:lsdException w:name="Light List Accent 5" w:uiPriority="61"/>
-    <w:lsdException w:name="Light Grid Accent 5" w:uiPriority="62"/>
-    <w:lsdException w:name="Medium Shading 1 Accent 5" w:uiPriority="63"/>
-    <w:lsdException w:name="Medium Shading 2 Accent 5" w:uiPriority="64"/>
-    <w:lsdException w:name="Medium List 1 Accent 5" w:uiPriority="65"/>
-    <w:lsdException w:name="Medium List 2 Accent 5" w:uiPriority="66"/>
-    <w:lsdException w:name="Medium Grid 1 Accent 5" w:uiPriority="67"/>
-    <w:lsdException w:name="Medium Grid 2 Accent 5" w:uiPriority="68"/>
-    <w:lsdException w:name="Medium Grid 3 Accent 5" w:uiPriority="69"/>
-    <w:lsdException w:name="Dark List Accent 5" w:uiPriority="70"/>
-    <w:lsdException w:name="Colorful Shading Accent 5" w:uiPriority="71"/>
-    <w:lsdException w:name="Colorful List Accent 5" w:uiPriority="72"/>
-    <w:lsdException w:name="Colorful Grid Accent 5" w:uiPriority="73"/>
-    <w:lsdException w:name="Light Shading Accent 6" w:uiPriority="60"/>
-    <w:lsdException w:name="Light List Accent 6" w:uiPriority="61"/>
-    <w:lsdException w:name="Light Grid Accent 6" w:uiPriority="62"/>
-    <w:lsdException w:name="Medium Shading 1 Accent 6" w:uiPriority="63"/>
-    <w:lsdException w:name="Medium Shading 2 Accent 6" w:uiPriority="64"/>
-    <w:lsdException w:name="Medium List 1 Accent 6" w:uiPriority="65"/>
-    <w:lsdException w:name="Medium List 2 Accent 6" w:uiPriority="66"/>
-    <w:lsdException w:name="Medium Grid 1 Accent 6" w:uiPriority="67"/>
-    <w:lsdException w:name="Medium Grid 2 Accent 6" w:uiPriority="68"/>
-    <w:lsdException w:name="Medium Grid 3 Accent 6" w:uiPriority="69"/>
-    <w:lsdException w:name="Dark List Accent 6" w:uiPriority="70"/>
-    <w:lsdException w:name="Colorful Shading Accent 6" w:uiPriority="71"/>
-    <w:lsdException w:name="Colorful List Accent 6" w:uiPriority="72"/>
-    <w:lsdException w:name="Colorful Grid Accent 6" w:uiPriority="73"/>
-    <w:lsdException w:name="Subtle Emphasis" w:uiPriority="19" w:qFormat="1"/>
-    <w:lsdException w:name="Intense Emphasis" w:uiPriority="21" w:qFormat="1"/>
-    <w:lsdException w:name="Subtle Reference" w:uiPriority="31" w:qFormat="1"/>
-    <w:lsdException w:name="Intense Reference" w:uiPriority="32" w:qFormat="1"/>
-    <w:lsdException w:name="Book Title" w:uiPriority="33" w:qFormat="1"/>
-    <w:lsdException w:name="Bibliography" w:semiHidden="1" w:uiPriority="37" w:unhideWhenUsed="1"/>
-    <w:lsdException w:name="TOC Heading" w:semiHidden="1" w:uiPriority="39" w:unhideWhenUsed="1" w:qFormat="1"/>
-    <w:lsdException w:name="Plain Table 1" w:uiPriority="41"/>
-    <w:lsdException w:name="Plain Table 2" w:uiPriority="42"/>
-    <w:lsdException w:name="Plain Table 3" w:uiPriority="43"/>
-    <w:lsdException w:name="Plain Table 4" w:uiPriority="44"/>
-    <w:lsdException w:name="Plain Table 5" w:uiPriority="45"/>
-    <w:lsdException w:name="Grid Table Light" w:uiPriority="40"/>
-    <w:lsdException w:name="Grid Table 1 Light" w:uiPriority="46"/>
-    <w:lsdException w:name="Grid Table 2" w:uiPriority="47"/>
-    <w:lsdException w:name="Grid Table 3" w:uiPriority="48"/>
-    <w:lsdException w:name="Grid Table 4" w:uiPriority="49"/>
-    <w:lsdException w:name="Grid Table 5 Dark" w:uiPriority="50"/>
-    <w:lsdException w:name="Grid Table 6 Colorful" w:uiPriority="51"/>
-    <w:lsdException w:name="Grid Table 7 Colorful" w:uiPriority="52"/>
-    <w:lsdException w:name="Grid Table 1 Light Accent 1" w:uiPriority="46"/>
-    <w:lsdException w:name="Grid Table 2 Accent 1" w:uiPriority="47"/>
-    <w:lsdException w:name="Grid Table 3 Accent 1" w:uiPriority="48"/>
-    <w:lsdException w:name="Grid Table 4 Accent 1" w:uiPriority="49"/>
-    <w:lsdException w:name="Grid Table 5 Dark Accent 1" w:uiPriority="50"/>
-    <w:lsdException w:name="Grid Table 6 Colorful Accent 1" w:uiPriority="51"/>
-    <w:lsdException w:name="Grid Table 7 Colorful Accent 1" w:uiPriority="52"/>
-    <w:lsdException w:name="Grid Table 1 Light Accent 2" w:uiPriority="46"/>
-    <w:lsdException w:name="Grid Table 2 Accent 2" w:uiPriority="47"/>
-    <w:lsdException w:name="Grid Table 3 Accent 2" w:uiPriority="48"/>
-    <w:lsdException w:name="Grid Table 4 Accent 2" w:uiPriority="49"/>
-    <w:lsdException w:name="Grid Table 5 Dark Accent 2" w:uiPriority="50"/>
-    <w:lsdException w:name="Grid Table 6 Colorful Accent 2" w:uiPriority="51"/>
-    <w:lsdException w:name="Grid Table 7 Colorful Accent 2" w:uiPriority="52"/>
-    <w:lsdException w:name="Grid Table 1 Light Accent 3" w:uiPriority="46"/>
-    <w:lsdException w:name="Grid Table 2 Accent 3" w:uiPriority="47"/>
-    <w:lsdException w:name="Grid Table 3 Accent 3" w:uiPriority="48"/>
-    <w:lsdException w:name="Grid Table 4 Accent 3" w:uiPriority="49"/>
-    <w:lsdException w:name="Grid Table 5 Dark Accent 3" w:uiPriority="50"/>
-    <w:lsdException w:name="Grid Table 6 Colorful Accent 3" w:uiPriority="51"/>
-    <w:lsdException w:name="Grid Table 7 Colorful Accent 3" w:uiPriority="52"/>
-    <w:lsdException w:name="Grid Table 1 Light Accent 4" w:uiPriority="46"/>
-    <w:lsdException w:name="Grid Table 2 Accent 4" w:uiPriority="47"/>
-    <w:lsdException w:name="Grid Table 3 Accent 4" w:uiPriority="48"/>
-    <w:lsdException w:name="Grid Table 4 Accent 4" w:uiPriority="49"/>
-    <w:lsdException w:name="Grid Table 5 Dark Accent 4" w:uiPriority="50"/>
-    <w:lsdException w:name="Grid Table 6 Colorful Accent 4" w:uiPriority="51"/>
-    <w:lsdException w:name="Grid Table 7 Colorful Accent 4" w:uiPriority="52"/>
-    <w:lsdException w:name="Grid Table 1 Light Accent 5" w:uiPriority="46"/>
-    <w:lsdException w:name="Grid Table 2 Accent 5" w:uiPriority="47"/>
-    <w:lsdException w:name="Grid Table 3 Accent 5" w:uiPriority="48"/>
-    <w:lsdException w:name="Grid Table 4 Accent 5" w:uiPriority="49"/>
-    <w:lsdException w:name="Grid Table 5 Dark Accent 5" w:uiPriority="50"/>
-    <w:lsdException w:name="Grid Table 6 Colorful Accent 5" w:uiPriority="51"/>
-    <w:lsdException w:name="Grid Table 7 Colorful Accent 5" w:uiPriority="52"/>
-    <w:lsdException w:name="Grid Table 1 Light Accent 6" w:uiPriority="46"/>
-    <w:lsdException w:name="Grid Table 2 Accent 6" w:uiPriority="47"/>
-    <w:lsdException w:name="Grid Table 3 Accent 6" w:uiPriority="48"/>
-    <w:lsdException w:name="Grid Table 4 Accent 6" w:uiPriority="49"/>
-    <w:lsdException w:name="Grid Table 5 Dark Accent 6" w:uiPriority="50"/>
-    <w:lsdException w:name="Grid Table 6 Colorful Accent 6" w:uiPriority="51"/>
-    <w:lsdException w:name="Grid Table 7 Colorful Accent 6" w:uiPriority="52"/>
-    <w:lsdException w:name="List Table 1 Light" w:uiPriority="46"/>
-    <w:lsdException w:name="List Table 2" w:uiPriority="47"/>
-    <w:lsdException w:name="List Table 3" w:uiPriority="48"/>
-    <w:lsdException w:name="List Table 4" w:uiPriority="49"/>
-    <w:lsdException w:name="List Table 5 Dark" w:uiPriority="50"/>
-    <w:lsdException w:name="List Table 6 Colorful" w:uiPriority="51"/>
-    <w:lsdException w:name="List Table 7 Colorful" w:uiPriority="52"/>
-    <w:lsdException w:name="List Table 1 Light Accent 1" w:uiPriority="46"/>
-    <w:lsdException w:name="List Table 2 Accent 1" w:uiPriority="47"/>
-    <w:lsdException w:name="List Table 3 Accent 1" w:uiPriority="48"/>
-    <w:lsdException w:name="List Table 4 Accent 1" w:uiPriority="49"/>
-    <w:lsdException w:name="List Table 5 Dark Accent 1" w:uiPriority="50"/>
-    <w:lsdException w:name="List Table 6 Colorful Accent 1" w:uiPriority="51"/>
-    <w:lsdException w:name="List Table 7 Colorful Accent 1" w:uiPriority="52"/>
-    <w:lsdException w:name="List Table 1 Light Accent 2" w:uiPriority="46"/>
-    <w:lsdException w:name="List Table 2 Accent 2" w:uiPriority="47"/>
-    <w:lsdException w:name="List Table 3 Accent 2" w:uiPriority="48"/>
-    <w:lsdException w:name="List Table 4 Accent 2" w:uiPriority="49"/>
-    <w:lsdException w:name="List Table 5 Dark Accent 2" w:uiPriority="50"/>
-    <w:lsdException w:name="List Table 6 Colorful Accent 2" w:uiPriority="51"/>
-    <w:lsdException w:name="List Table 7 Colorful Accent 2" w:uiPriority="52"/>
-    <w:lsdException w:name="List Table 1 Light Accent 3" w:uiPriority="46"/>
-    <w:lsdException w:name="List Table 2 Accent 3" w:uiPriority="47"/>
-    <w:lsdException w:name="List Table 3 Accent 3" w:uiPriority="48"/>
-    <w:lsdException w:name="List Table 4 Accent 3" w:uiPriority="49"/>
-    <w:lsdException w:name="List Table 5 Dark Accent 3" w:uiPriority="50"/>
-    <w:lsdException w:name="List Table 6 Colorful Accent 3" w:uiPriority="51"/>
-    <w:lsdException w:name="List Table 7 Colorful Accent 3" w:uiPriority="52"/>
-    <w:lsdException w:name="List Table 1 Light Accent 4" w:uiPriority="46"/>
-    <w:lsdException w:name="List Table 2 Accent 4" w:uiPriority="47"/>
-    <w:lsdException w:name="List Table 3 Accent 4" w:uiPriority="48"/>
-    <w:lsdException w:name="List Table 4 Accent 4" w:uiPriority="49"/>
-    <w:lsdException w:name="List Table 5 Dark Accent 4" w:uiPriority="50"/>
-    <w:lsdException w:name="List Table 6 Colorful Accent 4" w:uiPriority="51"/>
-    <w:lsdException w:name="List Table 7 Colorful Accent 4" w:uiPriority="52"/>
-    <w:lsdException w:name="List Table 1 Light Accent 5" w:uiPriority="46"/>
-    <w:lsdException w:name="List Table 2 Accent 5" w:uiPriority="47"/>
-    <w:lsdException w:name="List Table 3 Accent 5" w:uiPriority="48"/>
-    <w:lsdException w:name="List Table 4 Accent 5" w:uiPriority="49"/>
-    <w:lsdException w:name="List Table 5 Dark Accent 5" w:uiPriority="50"/>
-    <w:lsdException w:name="List Table 6 Colorful Accent 5" w:uiPriority="51"/>
-    <w:lsdException w:name="List Table 7 Colorful Accent 5" w:uiPriority="52"/>
-    <w:lsdException w:name="List Table 1 Light Accent 6" w:uiPriority="46"/>
-    <w:lsdException w:name="List Table 2 Accent 6" w:uiPriority="47"/>
-    <w:lsdException w:name="List Table 3 Accent 6" w:uiPriority="48"/>
-    <w:lsdException w:name="List Table 4 Accent 6" w:uiPriority="49"/>
-    <w:lsdException w:name="List Table 5 Dark Accent 6" w:uiPriority="50"/>
-    <w:lsdException w:name="List Table 6 Colorful Accent 6" w:uiPriority="51"/>
-    <w:lsdException w:name="List Table 7 Colorful Accent 6" w:uiPriority="52"/>
-    <w:lsdException w:name="Mention" w:semiHidden="1" w:unhideWhenUsed="1"/>
-    <w:lsdException w:name="Smart Hyperlink" w:semiHidden="1" w:unhideWhenUsed="1"/>
+  <w:latentStyles w:defLockedState="0" w:defUIPriority="99" w:defSemiHidden="1" w:defUnhideWhenUsed="1" w:defQFormat="0" w:count="267">
+    <w:lsdException w:name="Normal" w:semiHidden="0" w:uiPriority="0" w:unhideWhenUsed="0" w:qFormat="1"/>
+    <w:lsdException w:name="heading 1" w:semiHidden="0" w:uiPriority="9" w:unhideWhenUsed="0" w:qFormat="1"/>
+    <w:lsdException w:name="heading 2" w:uiPriority="9" w:qFormat="1"/>
+    <w:lsdException w:name="heading 3" w:uiPriority="9" w:qFormat="1"/>
+    <w:lsdException w:name="heading 4" w:uiPriority="9" w:qFormat="1"/>
+    <w:lsdException w:name="heading 5" w:uiPriority="9" w:qFormat="1"/>
+    <w:lsdException w:name="heading 6" w:uiPriority="9" w:qFormat="1"/>
+    <w:lsdException w:name="heading 7" w:uiPriority="9" w:qFormat="1"/>
+    <w:lsdException w:name="heading 8" w:uiPriority="9" w:qFormat="1"/>
+    <w:lsdException w:name="heading 9" w:uiPriority="9" w:qFormat="1"/>
+    <w:lsdException w:name="toc 1" w:uiPriority="39"/>
+    <w:lsdException w:name="toc 2" w:uiPriority="39"/>
+    <w:lsdException w:name="toc 3" w:uiPriority="39"/>
+    <w:lsdException w:name="toc 4" w:uiPriority="39"/>
+    <w:lsdException w:name="toc 5" w:uiPriority="39"/>
+    <w:lsdException w:name="toc 6" w:uiPriority="39"/>
+    <w:lsdException w:name="toc 7" w:uiPriority="39"/>
+    <w:lsdException w:name="toc 8" w:uiPriority="39"/>
+    <w:lsdException w:name="toc 9" w:uiPriority="39"/>
+    <w:lsdException w:name="caption" w:uiPriority="35"/>
+    <w:lsdException w:name="Title" w:semiHidden="0" w:uiPriority="10" w:unhideWhenUsed="0" w:qFormat="1"/>
+    <w:lsdException w:name="Default Paragraph Font" w:uiPriority="1"/>
+    <w:lsdException w:name="Subtitle" w:semiHidden="0" w:uiPriority="11" w:unhideWhenUsed="0" w:qFormat="1"/>
+    <w:lsdException w:name="Strong" w:semiHidden="0" w:uiPriority="22" w:unhideWhenUsed="0" w:qFormat="1"/>
+    <w:lsdException w:name="Emphasis" w:semiHidden="0" w:uiPriority="20" w:unhideWhenUsed="0" w:qFormat="1"/>
+    <w:lsdException w:name="Table Grid" w:semiHidden="0" w:uiPriority="59" w:unhideWhenUsed="0"/>
+    <w:lsdException w:name="Placeholder Text" w:unhideWhenUsed="0"/>
+    <w:lsdException w:name="No Spacing" w:semiHidden="0" w:uiPriority="1" w:unhideWhenUsed="0" w:qFormat="1"/>
+    <w:lsdException w:name="Light Shading" w:semiHidden="0" w:uiPriority="60" w:unhideWhenUsed="0"/>
+    <w:lsdException w:name="Light List" w:semiHidden="0" w:uiPriority="61" w:unhideWhenUsed="0"/>
+    <w:lsdException w:name="Light Grid" w:semiHidden="0" w:uiPriority="62" w:unhideWhenUsed="0"/>
+    <w:lsdException w:name="Medium Shading 1" w:semiHidden="0" w:uiPriority="63" w:unhideWhenUsed="0"/>
+    <w:lsdException w:name="Medium Shading 2" w:semiHidden="0" w:uiPriority="64" w:unhideWhenUsed="0"/>
+    <w:lsdException w:name="Medium List 1" w:semiHidden="0" w:uiPriority="65" w:unhideWhenUsed="0"/>
+    <w:lsdException w:name="Medium List 2" w:semiHidden="0" w:uiPriority="66" w:unhideWhenUsed="0"/>
+    <w:lsdException w:name="Medium Grid 1" w:semiHidden="0" w:uiPriority="67" w:unhideWhenUsed="0"/>
+    <w:lsdException w:name="Medium Grid 2" w:semiHidden="0" w:uiPriority="68" w:unhideWhenUsed="0"/>
+    <w:lsdException w:name="Medium Grid 3" w:semiHidden="0" w:uiPriority="69" w:unhideWhenUsed="0"/>
+    <w:lsdException w:name="Dark List" w:semiHidden="0" w:uiPriority="70" w:unhideWhenUsed="0"/>
+    <w:lsdException w:name="Colorful Shading" w:semiHidden="0" w:uiPriority="71" w:unhideWhenUsed="0"/>
+    <w:lsdException w:name="Colorful List" w:semiHidden="0" w:uiPriority="72" w:unhideWhenUsed="0"/>
+    <w:lsdException w:name="Colorful Grid" w:semiHidden="0" w:uiPriority="73" w:unhideWhenUsed="0"/>
+    <w:lsdException w:name="Light Shading Accent 1" w:semiHidden="0" w:uiPriority="60" w:unhideWhenUsed="0"/>
+    <w:lsdException w:name="Light List Accent 1" w:semiHidden="0" w:uiPriority="61" w:unhideWhenUsed="0"/>
+    <w:lsdException w:name="Light Grid Accent 1" w:semiHidden="0" w:uiPriority="62" w:unhideWhenUsed="0"/>
+    <w:lsdException w:name="Medium Shading 1 Accent 1" w:semiHidden="0" w:uiPriority="63" w:unhideWhenUsed="0"/>
+    <w:lsdException w:name="Medium Shading 2 Accent 1" w:semiHidden="0" w:uiPriority="64" w:unhideWhenUsed="0"/>
+    <w:lsdException w:name="Medium List 1 Accent 1" w:semiHidden="0" w:uiPriority="65" w:unhideWhenUsed="0"/>
+    <w:lsdException w:name="Revision" w:unhideWhenUsed="0"/>
+    <w:lsdException w:name="List Paragraph" w:semiHidden="0" w:uiPriority="34" w:unhideWhenUsed="0" w:qFormat="1"/>
+    <w:lsdException w:name="Quote" w:semiHidden="0" w:uiPriority="29" w:unhideWhenUsed="0" w:qFormat="1"/>
+    <w:lsdException w:name="Intense Quote" w:semiHidden="0" w:uiPriority="30" w:unhideWhenUsed="0" w:qFormat="1"/>
+    <w:lsdException w:name="Medium List 2 Accent 1" w:semiHidden="0" w:uiPriority="66" w:unhideWhenUsed="0"/>
+    <w:lsdException w:name="Medium Grid 1 Accent 1" w:semiHidden="0" w:uiPriority="67" w:unhideWhenUsed="0"/>
+    <w:lsdException w:name="Medium Grid 2 Accent 1" w:semiHidden="0" w:uiPriority="68" w:unhideWhenUsed="0"/>
+    <w:lsdException w:name="Medium Grid 3 Accent 1" w:semiHidden="0" w:uiPriority="69" w:unhideWhenUsed="0"/>
+    <w:lsdException w:name="Dark List Accent 1" w:semiHidden="0" w:uiPriority="70" w:unhideWhenUsed="0"/>
+    <w:lsdException w:name="Colorful Shading Accent 1" w:semiHidden="0" w:uiPriority="71" w:unhideWhenUsed="0"/>
+    <w:lsdException w:name="Colorful List Accent 1" w:semiHidden="0" w:uiPriority="72" w:unhideWhenUsed="0"/>
+    <w:lsdException w:name="Colorful Grid Accent 1" w:semiHidden="0" w:uiPriority="73" w:unhideWhenUsed="0"/>
+    <w:lsdException w:name="Light Shading Accent 2" w:semiHidden="0" w:uiPriority="60" w:unhideWhenUsed="0"/>
+    <w:lsdException w:name="Light List Accent 2" w:semiHidden="0" w:uiPriority="61" w:unhideWhenUsed="0"/>
+    <w:lsdException w:name="Light Grid Accent 2" w:semiHidden="0" w:uiPriority="62" w:unhideWhenUsed="0"/>
+    <w:lsdException w:name="Medium Shading 1 Accent 2" w:semiHidden="0" w:uiPriority="63" w:unhideWhenUsed="0"/>
+    <w:lsdException w:name="Medium Shading 2 Accent 2" w:semiHidden="0" w:uiPriority="64" w:unhideWhenUsed="0"/>
+    <w:lsdException w:name="Medium List 1 Accent 2" w:semiHidden="0" w:uiPriority="65" w:unhideWhenUsed="0"/>
+    <w:lsdException w:name="Medium List 2 Accent 2" w:semiHidden="0" w:uiPriority="66" w:unhideWhenUsed="0"/>
+    <w:lsdException w:name="Medium Grid 1 Accent 2" w:semiHidden="0" w:uiPriority="67" w:unhideWhenUsed="0"/>
+    <w:lsdException w:name="Medium Grid 2 Accent 2" w:semiHidden="0" w:uiPriority="68" w:unhideWhenUsed="0"/>
+    <w:lsdException w:name="Medium Grid 3 Accent 2" w:semiHidden="0" w:uiPriority="69" w:unhideWhenUsed="0"/>
+    <w:lsdException w:name="Dark List Accent 2" w:semiHidden="0" w:uiPriority="70" w:unhideWhenUsed="0"/>
+    <w:lsdException w:name="Colorful Shading Accent 2" w:semiHidden="0" w:uiPriority="71" w:unhideWhenUsed="0"/>
+    <w:lsdException w:name="Colorful List Accent 2" w:semiHidden="0" w:uiPriority="72" w:unhideWhenUsed="0"/>
+    <w:lsdException w:name="Colorful Grid Accent 2" w:semiHidden="0" w:uiPriority="73" w:unhideWhenUsed="0"/>
+    <w:lsdException w:name="Light Shading Accent 3" w:semiHidden="0" w:uiPriority="60" w:unhideWhenUsed="0"/>
+    <w:lsdException w:name="Light List Accent 3" w:semiHidden="0" w:uiPriority="61" w:unhideWhenUsed="0"/>
+    <w:lsdException w:name="Light Grid Accent 3" w:semiHidden="0" w:uiPriority="62" w:unhideWhenUsed="0"/>
+    <w:lsdException w:name="Medium Shading 1 Accent 3" w:semiHidden="0" w:uiPriority="63" w:unhideWhenUsed="0"/>
+    <w:lsdException w:name="Medium Shading 2 Accent 3" w:semiHidden="0" w:uiPriority="64" w:unhideWhenUsed="0"/>
+    <w:lsdException w:name="Medium List 1 Accent 3" w:semiHidden="0" w:uiPriority="65" w:unhideWhenUsed="0"/>
+    <w:lsdException w:name="Medium List 2 Accent 3" w:semiHidden="0" w:uiPriority="66" w:unhideWhenUsed="0"/>
+    <w:lsdException w:name="Medium Grid 1 Accent 3" w:semiHidden="0" w:uiPriority="67" w:unhideWhenUsed="0"/>
+    <w:lsdException w:name="Medium Grid 2 Accent 3" w:semiHidden="0" w:uiPriority="68" w:unhideWhenUsed="0"/>
+    <w:lsdException w:name="Medium Grid 3 Accent 3" w:semiHidden="0" w:uiPriority="69" w:unhideWhenUsed="0"/>
+    <w:lsdException w:name="Dark List Accent 3" w:semiHidden="0" w:uiPriority="70" w:unhideWhenUsed="0"/>
+    <w:lsdException w:name="Colorful Shading Accent 3" w:semiHidden="0" w:uiPriority="71" w:unhideWhenUsed="0"/>
+    <w:lsdException w:name="Colorful List Accent 3" w:semiHidden="0" w:uiPriority="72" w:unhideWhenUsed="0"/>
+    <w:lsdException w:name="Colorful Grid Accent 3" w:semiHidden="0" w:uiPriority="73" w:unhideWhenUsed="0"/>
+    <w:lsdException w:name="Light Shading Accent 4" w:semiHidden="0" w:uiPriority="60" w:unhideWhenUsed="0"/>
+    <w:lsdException w:name="Light List Accent 4" w:semiHidden="0" w:uiPriority="61" w:unhideWhenUsed="0"/>
+    <w:lsdException w:name="Light Grid Accent 4" w:semiHidden="0" w:uiPriority="62" w:unhideWhenUsed="0"/>
+    <w:lsdException w:name="Medium Shading 1 Accent 4" w:semiHidden="0" w:uiPriority="63" w:unhideWhenUsed="0"/>
+    <w:lsdException w:name="Medium Shading 2 Accent 4" w:semiHidden="0" w:uiPriority="64" w:unhideWhenUsed="0"/>
+    <w:lsdException w:name="Medium List 1 Accent 4" w:semiHidden="0" w:uiPriority="65" w:unhideWhenUsed="0"/>
+    <w:lsdException w:name="Medium List 2 Accent 4" w:semiHidden="0" w:uiPriority="66" w:unhideWhenUsed="0"/>
+    <w:lsdException w:name="Medium Grid 1 Accent 4" w:semiHidden="0" w:uiPriority="67" w:unhideWhenUsed="0"/>
+    <w:lsdException w:name="Medium Grid 2 Accent 4" w:semiHidden="0" w:uiPriority="68" w:unhideWhenUsed="0"/>
+    <w:lsdException w:name="Medium Grid 3 Accent 4" w:semiHidden="0" w:uiPriority="69" w:unhideWhenUsed="0"/>
+    <w:lsdException w:name="Dark List Accent 4" w:semiHidden="0" w:uiPriority="70" w:unhideWhenUsed="0"/>
+    <w:lsdException w:name="Colorful Shading Accent 4" w:semiHidden="0" w:uiPriority="71" w:unhideWhenUsed="0"/>
+    <w:lsdException w:name="Colorful List Accent 4" w:semiHidden="0" w:uiPriority="72" w:unhideWhenUsed="0"/>
+    <w:lsdException w:name="Colorful Grid Accent 4" w:semiHidden="0" w:uiPriority="73" w:unhideWhenUsed="0"/>
+    <w:lsdException w:name="Light Shading Accent 5" w:semiHidden="0" w:uiPriority="60" w:unhideWhenUsed="0"/>
+    <w:lsdException w:name="Light List Accent 5" w:semiHidden="0" w:uiPriority="61" w:unhideWhenUsed="0"/>
+    <w:lsdException w:name="Light Grid Accent 5" w:semiHidden="0" w:uiPriority="62" w:unhideWhenUsed="0"/>
+    <w:lsdException w:name="Medium Shading 1 Accent 5" w:semiHidden="0" w:uiPriority="63" w:unhideWhenUsed="0"/>
+    <w:lsdException w:name="Medium Shading 2 Accent 5" w:semiHidden="0" w:uiPriority="64" w:unhideWhenUsed="0"/>
+    <w:lsdException w:name="Medium List 1 Accent 5" w:semiHidden="0" w:uiPriority="65" w:unhideWhenUsed="0"/>
+    <w:lsdException w:name="Medium List 2 Accent 5" w:semiHidden="0" w:uiPriority="66" w:unhideWhenUsed="0"/>
+    <w:lsdException w:name="Medium Grid 1 Accent 5" w:semiHidden="0" w:uiPriority="67" w:unhideWhenUsed="0"/>
+    <w:lsdException w:name="Medium Grid 2 Accent 5" w:semiHidden="0" w:uiPriority="68" w:unhideWhenUsed="0"/>
+    <w:lsdException w:name="Medium Grid 3 Accent 5" w:semiHidden="0" w:uiPriority="69" w:unhideWhenUsed="0"/>
+    <w:lsdException w:name="Dark List Accent 5" w:semiHidden="0" w:uiPriority="70" w:unhideWhenUsed="0"/>
+    <w:lsdException w:name="Colorful Shading Accent 5" w:semiHidden="0" w:uiPriority="71" w:unhideWhenUsed="0"/>
+    <w:lsdException w:name="Colorful List Accent 5" w:semiHidden="0" w:uiPriority="72" w:unhideWhenUsed="0"/>
+    <w:lsdException w:name="Colorful Grid Accent 5" w:semiHidden="0" w:uiPriority="73" w:unhideWhenUsed="0"/>
+    <w:lsdException w:name="Light Shading Accent 6" w:semiHidden="0" w:uiPriority="60" w:unhideWhenUsed="0"/>
+    <w:lsdException w:name="Light List Accent 6" w:semiHidden="0" w:uiPriority="61" w:unhideWhenUsed="0"/>
+    <w:lsdException w:name="Light Grid Accent 6" w:semiHidden="0" w:uiPriority="62" w:unhideWhenUsed="0"/>
+    <w:lsdException w:name="Medium Shading 1 Accent 6" w:semiHidden="0" w:uiPriority="63" w:unhideWhenUsed="0"/>
+    <w:lsdException w:name="Medium Shading 2 Accent 6" w:semiHidden="0" w:uiPriority="64" w:unhideWhenUsed="0"/>
+    <w:lsdException w:name="Medium List 1 Accent 6" w:semiHidden="0" w:uiPriority="65" w:unhideWhenUsed="0"/>
+    <w:lsdException w:name="Medium List 2 Accent 6" w:semiHidden="0" w:uiPriority="66" w:unhideWhenUsed="0"/>
+    <w:lsdException w:name="Medium Grid 1 Accent 6" w:semiHidden="0" w:uiPriority="67" w:unhideWhenUsed="0"/>
+    <w:lsdException w:name="Medium Grid 2 Accent 6" w:semiHidden="0" w:uiPriority="68" w:unhideWhenUsed="0"/>
+    <w:lsdException w:name="Medium Grid 3 Accent 6" w:semiHidden="0" w:uiPriority="69" w:unhideWhenUsed="0"/>
+    <w:lsdException w:name="Dark List Accent 6" w:semiHidden="0" w:uiPriority="70" w:unhideWhenUsed="0"/>
+    <w:lsdException w:name="Colorful Shading Accent 6" w:semiHidden="0" w:uiPriority="71" w:unhideWhenUsed="0"/>
+    <w:lsdException w:name="Colorful List Accent 6" w:semiHidden="0" w:uiPriority="72" w:unhideWhenUsed="0"/>
+    <w:lsdException w:name="Colorful Grid Accent 6" w:semiHidden="0" w:uiPriority="73" w:unhideWhenUsed="0"/>
+    <w:lsdException w:name="Subtle Emphasis" w:semiHidden="0" w:uiPriority="19" w:unhideWhenUsed="0" w:qFormat="1"/>
+    <w:lsdException w:name="Intense Emphasis" w:semiHidden="0" w:uiPriority="21" w:unhideWhenUsed="0" w:qFormat="1"/>
+    <w:lsdException w:name="Subtle Reference" w:semiHidden="0" w:uiPriority="31" w:unhideWhenUsed="0" w:qFormat="1"/>
+    <w:lsdException w:name="Intense Reference" w:semiHidden="0" w:uiPriority="32" w:unhideWhenUsed="0" w:qFormat="1"/>
+    <w:lsdException w:name="Book Title" w:semiHidden="0" w:uiPriority="33" w:unhideWhenUsed="0" w:qFormat="1"/>
+    <w:lsdException w:name="Bibliography" w:uiPriority="37"/>
+    <w:lsdException w:name="TOC Heading" w:uiPriority="39" w:qFormat="1"/>
   </w:latentStyles>
   <w:style w:type="paragraph" w:default="1" w:styleId="Standard">
     <w:name w:val="Normal"/>
@@ -2209,7 +1780,7 @@
       <w:iCs/>
     </w:rPr>
   </w:style>
-  <w:style w:type="character" w:styleId="Schwachhervorheb">
+  <w:style w:type="character" w:styleId="SchwacheHervorhebung">
     <w:name w:val="Subtle Emphasis"/>
     <w:uiPriority w:val="19"/>
     <w:qFormat/>
@@ -2219,7 +1790,900 @@
       <w:iCs/>
     </w:rPr>
   </w:style>
-  <w:style w:type="character" w:styleId="Intensivhervorheb">
+  <w:style w:type="character" w:styleId="IntensiveHervorhebung">
+    <w:name w:val="Intense Emphasis"/>
+    <w:uiPriority w:val="21"/>
+    <w:qFormat/>
+    <w:rsid w:val="00CD3ED6"/>
+    <w:rPr>
+      <w:b/>
+      <w:bCs/>
+      <w:i/>
+      <w:iCs/>
+    </w:rPr>
+  </w:style>
+  <w:style w:type="character" w:styleId="SchwacherVerweis">
+    <w:name w:val="Subtle Reference"/>
+    <w:basedOn w:val="Absatz-Standardschriftart"/>
+    <w:uiPriority w:val="31"/>
+    <w:qFormat/>
+    <w:rsid w:val="00CD3ED6"/>
+    <w:rPr>
+      <w:smallCaps/>
+    </w:rPr>
+  </w:style>
+  <w:style w:type="character" w:styleId="IntensiverVerweis">
+    <w:name w:val="Intense Reference"/>
+    <w:uiPriority w:val="32"/>
+    <w:qFormat/>
+    <w:rsid w:val="00CD3ED6"/>
+    <w:rPr>
+      <w:b/>
+      <w:bCs/>
+      <w:smallCaps/>
+    </w:rPr>
+  </w:style>
+  <w:style w:type="character" w:styleId="Buchtitel">
+    <w:name w:val="Book Title"/>
+    <w:basedOn w:val="Absatz-Standardschriftart"/>
+    <w:uiPriority w:val="33"/>
+    <w:qFormat/>
+    <w:rsid w:val="00CD3ED6"/>
+    <w:rPr>
+      <w:i/>
+      <w:iCs/>
+      <w:smallCaps/>
+      <w:spacing w:val="5"/>
+    </w:rPr>
+  </w:style>
+</w:styles>
+</file>
+
+<file path=word/stylesWithEffects.xml><?xml version="1.0" encoding="utf-8"?>
+<w:styles xmlns:wpc="http://schemas.microsoft.com/office/word/2010/wordprocessingCanvas" xmlns:mc="http://schemas.openxmlformats.org/markup-compatibility/2006" xmlns:o="urn:schemas-microsoft-com:office:office" xmlns:r="http://schemas.openxmlformats.org/officeDocument/2006/relationships" xmlns:m="http://schemas.openxmlformats.org/officeDocument/2006/math" xmlns:v="urn:schemas-microsoft-com:vml" xmlns:wp14="http://schemas.microsoft.com/office/word/2010/wordprocessingDrawing" xmlns:wp="http://schemas.openxmlformats.org/drawingml/2006/wordprocessingDrawing" xmlns:w10="urn:schemas-microsoft-com:office:word" xmlns:w="http://schemas.openxmlformats.org/wordprocessingml/2006/main" xmlns:w14="http://schemas.microsoft.com/office/word/2010/wordml" xmlns:wpg="http://schemas.microsoft.com/office/word/2010/wordprocessingGroup" xmlns:wpi="http://schemas.microsoft.com/office/word/2010/wordprocessingInk" xmlns:wne="http://schemas.microsoft.com/office/word/2006/wordml" xmlns:wps="http://schemas.microsoft.com/office/word/2010/wordprocessingShape" mc:Ignorable="w14 wp14">
+  <w:docDefaults>
+    <w:rPrDefault>
+      <w:rPr>
+        <w:rFonts w:asciiTheme="majorHAnsi" w:eastAsiaTheme="majorEastAsia" w:hAnsiTheme="majorHAnsi" w:cstheme="majorBidi"/>
+        <w:sz w:val="22"/>
+        <w:szCs w:val="22"/>
+        <w:lang w:val="de-CH" w:eastAsia="en-US" w:bidi="ar-SA"/>
+      </w:rPr>
+    </w:rPrDefault>
+    <w:pPrDefault>
+      <w:pPr>
+        <w:spacing w:after="200" w:line="276" w:lineRule="auto"/>
+      </w:pPr>
+    </w:pPrDefault>
+  </w:docDefaults>
+  <w:latentStyles w:defLockedState="0" w:defUIPriority="99" w:defSemiHidden="1" w:defUnhideWhenUsed="1" w:defQFormat="0" w:count="267">
+    <w:lsdException w:name="Normal" w:semiHidden="0" w:uiPriority="0" w:unhideWhenUsed="0" w:qFormat="1"/>
+    <w:lsdException w:name="heading 1" w:semiHidden="0" w:uiPriority="9" w:unhideWhenUsed="0" w:qFormat="1"/>
+    <w:lsdException w:name="heading 2" w:uiPriority="9" w:qFormat="1"/>
+    <w:lsdException w:name="heading 3" w:uiPriority="9" w:qFormat="1"/>
+    <w:lsdException w:name="heading 4" w:uiPriority="9" w:qFormat="1"/>
+    <w:lsdException w:name="heading 5" w:uiPriority="9" w:qFormat="1"/>
+    <w:lsdException w:name="heading 6" w:uiPriority="9" w:qFormat="1"/>
+    <w:lsdException w:name="heading 7" w:uiPriority="9" w:qFormat="1"/>
+    <w:lsdException w:name="heading 8" w:uiPriority="9" w:qFormat="1"/>
+    <w:lsdException w:name="heading 9" w:uiPriority="9" w:qFormat="1"/>
+    <w:lsdException w:name="toc 1" w:uiPriority="39"/>
+    <w:lsdException w:name="toc 2" w:uiPriority="39"/>
+    <w:lsdException w:name="toc 3" w:uiPriority="39"/>
+    <w:lsdException w:name="toc 4" w:uiPriority="39"/>
+    <w:lsdException w:name="toc 5" w:uiPriority="39"/>
+    <w:lsdException w:name="toc 6" w:uiPriority="39"/>
+    <w:lsdException w:name="toc 7" w:uiPriority="39"/>
+    <w:lsdException w:name="toc 8" w:uiPriority="39"/>
+    <w:lsdException w:name="toc 9" w:uiPriority="39"/>
+    <w:lsdException w:name="caption" w:uiPriority="35"/>
+    <w:lsdException w:name="Title" w:semiHidden="0" w:uiPriority="10" w:unhideWhenUsed="0" w:qFormat="1"/>
+    <w:lsdException w:name="Default Paragraph Font" w:uiPriority="1"/>
+    <w:lsdException w:name="Subtitle" w:semiHidden="0" w:uiPriority="11" w:unhideWhenUsed="0" w:qFormat="1"/>
+    <w:lsdException w:name="Strong" w:semiHidden="0" w:uiPriority="22" w:unhideWhenUsed="0" w:qFormat="1"/>
+    <w:lsdException w:name="Emphasis" w:semiHidden="0" w:uiPriority="20" w:unhideWhenUsed="0" w:qFormat="1"/>
+    <w:lsdException w:name="Table Grid" w:semiHidden="0" w:uiPriority="59" w:unhideWhenUsed="0"/>
+    <w:lsdException w:name="Placeholder Text" w:unhideWhenUsed="0"/>
+    <w:lsdException w:name="No Spacing" w:semiHidden="0" w:uiPriority="1" w:unhideWhenUsed="0" w:qFormat="1"/>
+    <w:lsdException w:name="Light Shading" w:semiHidden="0" w:uiPriority="60" w:unhideWhenUsed="0"/>
+    <w:lsdException w:name="Light List" w:semiHidden="0" w:uiPriority="61" w:unhideWhenUsed="0"/>
+    <w:lsdException w:name="Light Grid" w:semiHidden="0" w:uiPriority="62" w:unhideWhenUsed="0"/>
+    <w:lsdException w:name="Medium Shading 1" w:semiHidden="0" w:uiPriority="63" w:unhideWhenUsed="0"/>
+    <w:lsdException w:name="Medium Shading 2" w:semiHidden="0" w:uiPriority="64" w:unhideWhenUsed="0"/>
+    <w:lsdException w:name="Medium List 1" w:semiHidden="0" w:uiPriority="65" w:unhideWhenUsed="0"/>
+    <w:lsdException w:name="Medium List 2" w:semiHidden="0" w:uiPriority="66" w:unhideWhenUsed="0"/>
+    <w:lsdException w:name="Medium Grid 1" w:semiHidden="0" w:uiPriority="67" w:unhideWhenUsed="0"/>
+    <w:lsdException w:name="Medium Grid 2" w:semiHidden="0" w:uiPriority="68" w:unhideWhenUsed="0"/>
+    <w:lsdException w:name="Medium Grid 3" w:semiHidden="0" w:uiPriority="69" w:unhideWhenUsed="0"/>
+    <w:lsdException w:name="Dark List" w:semiHidden="0" w:uiPriority="70" w:unhideWhenUsed="0"/>
+    <w:lsdException w:name="Colorful Shading" w:semiHidden="0" w:uiPriority="71" w:unhideWhenUsed="0"/>
+    <w:lsdException w:name="Colorful List" w:semiHidden="0" w:uiPriority="72" w:unhideWhenUsed="0"/>
+    <w:lsdException w:name="Colorful Grid" w:semiHidden="0" w:uiPriority="73" w:unhideWhenUsed="0"/>
+    <w:lsdException w:name="Light Shading Accent 1" w:semiHidden="0" w:uiPriority="60" w:unhideWhenUsed="0"/>
+    <w:lsdException w:name="Light List Accent 1" w:semiHidden="0" w:uiPriority="61" w:unhideWhenUsed="0"/>
+    <w:lsdException w:name="Light Grid Accent 1" w:semiHidden="0" w:uiPriority="62" w:unhideWhenUsed="0"/>
+    <w:lsdException w:name="Medium Shading 1 Accent 1" w:semiHidden="0" w:uiPriority="63" w:unhideWhenUsed="0"/>
+    <w:lsdException w:name="Medium Shading 2 Accent 1" w:semiHidden="0" w:uiPriority="64" w:unhideWhenUsed="0"/>
+    <w:lsdException w:name="Medium List 1 Accent 1" w:semiHidden="0" w:uiPriority="65" w:unhideWhenUsed="0"/>
+    <w:lsdException w:name="Revision" w:unhideWhenUsed="0"/>
+    <w:lsdException w:name="List Paragraph" w:semiHidden="0" w:uiPriority="34" w:unhideWhenUsed="0" w:qFormat="1"/>
+    <w:lsdException w:name="Quote" w:semiHidden="0" w:uiPriority="29" w:unhideWhenUsed="0" w:qFormat="1"/>
+    <w:lsdException w:name="Intense Quote" w:semiHidden="0" w:uiPriority="30" w:unhideWhenUsed="0" w:qFormat="1"/>
+    <w:lsdException w:name="Medium List 2 Accent 1" w:semiHidden="0" w:uiPriority="66" w:unhideWhenUsed="0"/>
+    <w:lsdException w:name="Medium Grid 1 Accent 1" w:semiHidden="0" w:uiPriority="67" w:unhideWhenUsed="0"/>
+    <w:lsdException w:name="Medium Grid 2 Accent 1" w:semiHidden="0" w:uiPriority="68" w:unhideWhenUsed="0"/>
+    <w:lsdException w:name="Medium Grid 3 Accent 1" w:semiHidden="0" w:uiPriority="69" w:unhideWhenUsed="0"/>
+    <w:lsdException w:name="Dark List Accent 1" w:semiHidden="0" w:uiPriority="70" w:unhideWhenUsed="0"/>
+    <w:lsdException w:name="Colorful Shading Accent 1" w:semiHidden="0" w:uiPriority="71" w:unhideWhenUsed="0"/>
+    <w:lsdException w:name="Colorful List Accent 1" w:semiHidden="0" w:uiPriority="72" w:unhideWhenUsed="0"/>
+    <w:lsdException w:name="Colorful Grid Accent 1" w:semiHidden="0" w:uiPriority="73" w:unhideWhenUsed="0"/>
+    <w:lsdException w:name="Light Shading Accent 2" w:semiHidden="0" w:uiPriority="60" w:unhideWhenUsed="0"/>
+    <w:lsdException w:name="Light List Accent 2" w:semiHidden="0" w:uiPriority="61" w:unhideWhenUsed="0"/>
+    <w:lsdException w:name="Light Grid Accent 2" w:semiHidden="0" w:uiPriority="62" w:unhideWhenUsed="0"/>
+    <w:lsdException w:name="Medium Shading 1 Accent 2" w:semiHidden="0" w:uiPriority="63" w:unhideWhenUsed="0"/>
+    <w:lsdException w:name="Medium Shading 2 Accent 2" w:semiHidden="0" w:uiPriority="64" w:unhideWhenUsed="0"/>
+    <w:lsdException w:name="Medium List 1 Accent 2" w:semiHidden="0" w:uiPriority="65" w:unhideWhenUsed="0"/>
+    <w:lsdException w:name="Medium List 2 Accent 2" w:semiHidden="0" w:uiPriority="66" w:unhideWhenUsed="0"/>
+    <w:lsdException w:name="Medium Grid 1 Accent 2" w:semiHidden="0" w:uiPriority="67" w:unhideWhenUsed="0"/>
+    <w:lsdException w:name="Medium Grid 2 Accent 2" w:semiHidden="0" w:uiPriority="68" w:unhideWhenUsed="0"/>
+    <w:lsdException w:name="Medium Grid 3 Accent 2" w:semiHidden="0" w:uiPriority="69" w:unhideWhenUsed="0"/>
+    <w:lsdException w:name="Dark List Accent 2" w:semiHidden="0" w:uiPriority="70" w:unhideWhenUsed="0"/>
+    <w:lsdException w:name="Colorful Shading Accent 2" w:semiHidden="0" w:uiPriority="71" w:unhideWhenUsed="0"/>
+    <w:lsdException w:name="Colorful List Accent 2" w:semiHidden="0" w:uiPriority="72" w:unhideWhenUsed="0"/>
+    <w:lsdException w:name="Colorful Grid Accent 2" w:semiHidden="0" w:uiPriority="73" w:unhideWhenUsed="0"/>
+    <w:lsdException w:name="Light Shading Accent 3" w:semiHidden="0" w:uiPriority="60" w:unhideWhenUsed="0"/>
+    <w:lsdException w:name="Light List Accent 3" w:semiHidden="0" w:uiPriority="61" w:unhideWhenUsed="0"/>
+    <w:lsdException w:name="Light Grid Accent 3" w:semiHidden="0" w:uiPriority="62" w:unhideWhenUsed="0"/>
+    <w:lsdException w:name="Medium Shading 1 Accent 3" w:semiHidden="0" w:uiPriority="63" w:unhideWhenUsed="0"/>
+    <w:lsdException w:name="Medium Shading 2 Accent 3" w:semiHidden="0" w:uiPriority="64" w:unhideWhenUsed="0"/>
+    <w:lsdException w:name="Medium List 1 Accent 3" w:semiHidden="0" w:uiPriority="65" w:unhideWhenUsed="0"/>
+    <w:lsdException w:name="Medium List 2 Accent 3" w:semiHidden="0" w:uiPriority="66" w:unhideWhenUsed="0"/>
+    <w:lsdException w:name="Medium Grid 1 Accent 3" w:semiHidden="0" w:uiPriority="67" w:unhideWhenUsed="0"/>
+    <w:lsdException w:name="Medium Grid 2 Accent 3" w:semiHidden="0" w:uiPriority="68" w:unhideWhenUsed="0"/>
+    <w:lsdException w:name="Medium Grid 3 Accent 3" w:semiHidden="0" w:uiPriority="69" w:unhideWhenUsed="0"/>
+    <w:lsdException w:name="Dark List Accent 3" w:semiHidden="0" w:uiPriority="70" w:unhideWhenUsed="0"/>
+    <w:lsdException w:name="Colorful Shading Accent 3" w:semiHidden="0" w:uiPriority="71" w:unhideWhenUsed="0"/>
+    <w:lsdException w:name="Colorful List Accent 3" w:semiHidden="0" w:uiPriority="72" w:unhideWhenUsed="0"/>
+    <w:lsdException w:name="Colorful Grid Accent 3" w:semiHidden="0" w:uiPriority="73" w:unhideWhenUsed="0"/>
+    <w:lsdException w:name="Light Shading Accent 4" w:semiHidden="0" w:uiPriority="60" w:unhideWhenUsed="0"/>
+    <w:lsdException w:name="Light List Accent 4" w:semiHidden="0" w:uiPriority="61" w:unhideWhenUsed="0"/>
+    <w:lsdException w:name="Light Grid Accent 4" w:semiHidden="0" w:uiPriority="62" w:unhideWhenUsed="0"/>
+    <w:lsdException w:name="Medium Shading 1 Accent 4" w:semiHidden="0" w:uiPriority="63" w:unhideWhenUsed="0"/>
+    <w:lsdException w:name="Medium Shading 2 Accent 4" w:semiHidden="0" w:uiPriority="64" w:unhideWhenUsed="0"/>
+    <w:lsdException w:name="Medium List 1 Accent 4" w:semiHidden="0" w:uiPriority="65" w:unhideWhenUsed="0"/>
+    <w:lsdException w:name="Medium List 2 Accent 4" w:semiHidden="0" w:uiPriority="66" w:unhideWhenUsed="0"/>
+    <w:lsdException w:name="Medium Grid 1 Accent 4" w:semiHidden="0" w:uiPriority="67" w:unhideWhenUsed="0"/>
+    <w:lsdException w:name="Medium Grid 2 Accent 4" w:semiHidden="0" w:uiPriority="68" w:unhideWhenUsed="0"/>
+    <w:lsdException w:name="Medium Grid 3 Accent 4" w:semiHidden="0" w:uiPriority="69" w:unhideWhenUsed="0"/>
+    <w:lsdException w:name="Dark List Accent 4" w:semiHidden="0" w:uiPriority="70" w:unhideWhenUsed="0"/>
+    <w:lsdException w:name="Colorful Shading Accent 4" w:semiHidden="0" w:uiPriority="71" w:unhideWhenUsed="0"/>
+    <w:lsdException w:name="Colorful List Accent 4" w:semiHidden="0" w:uiPriority="72" w:unhideWhenUsed="0"/>
+    <w:lsdException w:name="Colorful Grid Accent 4" w:semiHidden="0" w:uiPriority="73" w:unhideWhenUsed="0"/>
+    <w:lsdException w:name="Light Shading Accent 5" w:semiHidden="0" w:uiPriority="60" w:unhideWhenUsed="0"/>
+    <w:lsdException w:name="Light List Accent 5" w:semiHidden="0" w:uiPriority="61" w:unhideWhenUsed="0"/>
+    <w:lsdException w:name="Light Grid Accent 5" w:semiHidden="0" w:uiPriority="62" w:unhideWhenUsed="0"/>
+    <w:lsdException w:name="Medium Shading 1 Accent 5" w:semiHidden="0" w:uiPriority="63" w:unhideWhenUsed="0"/>
+    <w:lsdException w:name="Medium Shading 2 Accent 5" w:semiHidden="0" w:uiPriority="64" w:unhideWhenUsed="0"/>
+    <w:lsdException w:name="Medium List 1 Accent 5" w:semiHidden="0" w:uiPriority="65" w:unhideWhenUsed="0"/>
+    <w:lsdException w:name="Medium List 2 Accent 5" w:semiHidden="0" w:uiPriority="66" w:unhideWhenUsed="0"/>
+    <w:lsdException w:name="Medium Grid 1 Accent 5" w:semiHidden="0" w:uiPriority="67" w:unhideWhenUsed="0"/>
+    <w:lsdException w:name="Medium Grid 2 Accent 5" w:semiHidden="0" w:uiPriority="68" w:unhideWhenUsed="0"/>
+    <w:lsdException w:name="Medium Grid 3 Accent 5" w:semiHidden="0" w:uiPriority="69" w:unhideWhenUsed="0"/>
+    <w:lsdException w:name="Dark List Accent 5" w:semiHidden="0" w:uiPriority="70" w:unhideWhenUsed="0"/>
+    <w:lsdException w:name="Colorful Shading Accent 5" w:semiHidden="0" w:uiPriority="71" w:unhideWhenUsed="0"/>
+    <w:lsdException w:name="Colorful List Accent 5" w:semiHidden="0" w:uiPriority="72" w:unhideWhenUsed="0"/>
+    <w:lsdException w:name="Colorful Grid Accent 5" w:semiHidden="0" w:uiPriority="73" w:unhideWhenUsed="0"/>
+    <w:lsdException w:name="Light Shading Accent 6" w:semiHidden="0" w:uiPriority="60" w:unhideWhenUsed="0"/>
+    <w:lsdException w:name="Light List Accent 6" w:semiHidden="0" w:uiPriority="61" w:unhideWhenUsed="0"/>
+    <w:lsdException w:name="Light Grid Accent 6" w:semiHidden="0" w:uiPriority="62" w:unhideWhenUsed="0"/>
+    <w:lsdException w:name="Medium Shading 1 Accent 6" w:semiHidden="0" w:uiPriority="63" w:unhideWhenUsed="0"/>
+    <w:lsdException w:name="Medium Shading 2 Accent 6" w:semiHidden="0" w:uiPriority="64" w:unhideWhenUsed="0"/>
+    <w:lsdException w:name="Medium List 1 Accent 6" w:semiHidden="0" w:uiPriority="65" w:unhideWhenUsed="0"/>
+    <w:lsdException w:name="Medium List 2 Accent 6" w:semiHidden="0" w:uiPriority="66" w:unhideWhenUsed="0"/>
+    <w:lsdException w:name="Medium Grid 1 Accent 6" w:semiHidden="0" w:uiPriority="67" w:unhideWhenUsed="0"/>
+    <w:lsdException w:name="Medium Grid 2 Accent 6" w:semiHidden="0" w:uiPriority="68" w:unhideWhenUsed="0"/>
+    <w:lsdException w:name="Medium Grid 3 Accent 6" w:semiHidden="0" w:uiPriority="69" w:unhideWhenUsed="0"/>
+    <w:lsdException w:name="Dark List Accent 6" w:semiHidden="0" w:uiPriority="70" w:unhideWhenUsed="0"/>
+    <w:lsdException w:name="Colorful Shading Accent 6" w:semiHidden="0" w:uiPriority="71" w:unhideWhenUsed="0"/>
+    <w:lsdException w:name="Colorful List Accent 6" w:semiHidden="0" w:uiPriority="72" w:unhideWhenUsed="0"/>
+    <w:lsdException w:name="Colorful Grid Accent 6" w:semiHidden="0" w:uiPriority="73" w:unhideWhenUsed="0"/>
+    <w:lsdException w:name="Subtle Emphasis" w:semiHidden="0" w:uiPriority="19" w:unhideWhenUsed="0" w:qFormat="1"/>
+    <w:lsdException w:name="Intense Emphasis" w:semiHidden="0" w:uiPriority="21" w:unhideWhenUsed="0" w:qFormat="1"/>
+    <w:lsdException w:name="Subtle Reference" w:semiHidden="0" w:uiPriority="31" w:unhideWhenUsed="0" w:qFormat="1"/>
+    <w:lsdException w:name="Intense Reference" w:semiHidden="0" w:uiPriority="32" w:unhideWhenUsed="0" w:qFormat="1"/>
+    <w:lsdException w:name="Book Title" w:semiHidden="0" w:uiPriority="33" w:unhideWhenUsed="0" w:qFormat="1"/>
+    <w:lsdException w:name="Bibliography" w:uiPriority="37"/>
+    <w:lsdException w:name="TOC Heading" w:uiPriority="39" w:qFormat="1"/>
+  </w:latentStyles>
+  <w:style w:type="paragraph" w:default="1" w:styleId="Standard">
+    <w:name w:val="Normal"/>
+    <w:qFormat/>
+    <w:rsid w:val="00CD3ED6"/>
+  </w:style>
+  <w:style w:type="paragraph" w:styleId="berschrift1">
+    <w:name w:val="heading 1"/>
+    <w:basedOn w:val="Standard"/>
+    <w:next w:val="Standard"/>
+    <w:link w:val="berschrift1Zchn"/>
+    <w:uiPriority w:val="9"/>
+    <w:qFormat/>
+    <w:rsid w:val="00CD3ED6"/>
+    <w:pPr>
+      <w:spacing w:before="480" w:after="0"/>
+      <w:contextualSpacing/>
+      <w:outlineLvl w:val="0"/>
+    </w:pPr>
+    <w:rPr>
+      <w:smallCaps/>
+      <w:spacing w:val="5"/>
+      <w:sz w:val="36"/>
+      <w:szCs w:val="36"/>
+    </w:rPr>
+  </w:style>
+  <w:style w:type="paragraph" w:styleId="berschrift2">
+    <w:name w:val="heading 2"/>
+    <w:basedOn w:val="Standard"/>
+    <w:next w:val="Standard"/>
+    <w:link w:val="berschrift2Zchn"/>
+    <w:uiPriority w:val="9"/>
+    <w:unhideWhenUsed/>
+    <w:qFormat/>
+    <w:rsid w:val="00CD3ED6"/>
+    <w:pPr>
+      <w:spacing w:before="200" w:after="0" w:line="271" w:lineRule="auto"/>
+      <w:outlineLvl w:val="1"/>
+    </w:pPr>
+    <w:rPr>
+      <w:smallCaps/>
+      <w:sz w:val="28"/>
+      <w:szCs w:val="28"/>
+    </w:rPr>
+  </w:style>
+  <w:style w:type="paragraph" w:styleId="berschrift3">
+    <w:name w:val="heading 3"/>
+    <w:basedOn w:val="Standard"/>
+    <w:next w:val="Standard"/>
+    <w:link w:val="berschrift3Zchn"/>
+    <w:uiPriority w:val="9"/>
+    <w:semiHidden/>
+    <w:unhideWhenUsed/>
+    <w:qFormat/>
+    <w:rsid w:val="00CD3ED6"/>
+    <w:pPr>
+      <w:spacing w:before="200" w:after="0" w:line="271" w:lineRule="auto"/>
+      <w:outlineLvl w:val="2"/>
+    </w:pPr>
+    <w:rPr>
+      <w:i/>
+      <w:iCs/>
+      <w:smallCaps/>
+      <w:spacing w:val="5"/>
+      <w:sz w:val="26"/>
+      <w:szCs w:val="26"/>
+    </w:rPr>
+  </w:style>
+  <w:style w:type="paragraph" w:styleId="berschrift4">
+    <w:name w:val="heading 4"/>
+    <w:basedOn w:val="Standard"/>
+    <w:next w:val="Standard"/>
+    <w:link w:val="berschrift4Zchn"/>
+    <w:uiPriority w:val="9"/>
+    <w:semiHidden/>
+    <w:unhideWhenUsed/>
+    <w:qFormat/>
+    <w:rsid w:val="00CD3ED6"/>
+    <w:pPr>
+      <w:spacing w:after="0" w:line="271" w:lineRule="auto"/>
+      <w:outlineLvl w:val="3"/>
+    </w:pPr>
+    <w:rPr>
+      <w:b/>
+      <w:bCs/>
+      <w:spacing w:val="5"/>
+      <w:sz w:val="24"/>
+      <w:szCs w:val="24"/>
+    </w:rPr>
+  </w:style>
+  <w:style w:type="paragraph" w:styleId="berschrift5">
+    <w:name w:val="heading 5"/>
+    <w:basedOn w:val="Standard"/>
+    <w:next w:val="Standard"/>
+    <w:link w:val="berschrift5Zchn"/>
+    <w:uiPriority w:val="9"/>
+    <w:semiHidden/>
+    <w:unhideWhenUsed/>
+    <w:qFormat/>
+    <w:rsid w:val="00CD3ED6"/>
+    <w:pPr>
+      <w:spacing w:after="0" w:line="271" w:lineRule="auto"/>
+      <w:outlineLvl w:val="4"/>
+    </w:pPr>
+    <w:rPr>
+      <w:i/>
+      <w:iCs/>
+      <w:sz w:val="24"/>
+      <w:szCs w:val="24"/>
+    </w:rPr>
+  </w:style>
+  <w:style w:type="paragraph" w:styleId="berschrift6">
+    <w:name w:val="heading 6"/>
+    <w:basedOn w:val="Standard"/>
+    <w:next w:val="Standard"/>
+    <w:link w:val="berschrift6Zchn"/>
+    <w:uiPriority w:val="9"/>
+    <w:semiHidden/>
+    <w:unhideWhenUsed/>
+    <w:qFormat/>
+    <w:rsid w:val="00CD3ED6"/>
+    <w:pPr>
+      <w:shd w:val="clear" w:color="auto" w:fill="FFFFFF" w:themeFill="background1"/>
+      <w:spacing w:after="0" w:line="271" w:lineRule="auto"/>
+      <w:outlineLvl w:val="5"/>
+    </w:pPr>
+    <w:rPr>
+      <w:b/>
+      <w:bCs/>
+      <w:color w:val="595959" w:themeColor="text1" w:themeTint="A6"/>
+      <w:spacing w:val="5"/>
+    </w:rPr>
+  </w:style>
+  <w:style w:type="paragraph" w:styleId="berschrift7">
+    <w:name w:val="heading 7"/>
+    <w:basedOn w:val="Standard"/>
+    <w:next w:val="Standard"/>
+    <w:link w:val="berschrift7Zchn"/>
+    <w:uiPriority w:val="9"/>
+    <w:semiHidden/>
+    <w:unhideWhenUsed/>
+    <w:qFormat/>
+    <w:rsid w:val="00CD3ED6"/>
+    <w:pPr>
+      <w:spacing w:after="0"/>
+      <w:outlineLvl w:val="6"/>
+    </w:pPr>
+    <w:rPr>
+      <w:b/>
+      <w:bCs/>
+      <w:i/>
+      <w:iCs/>
+      <w:color w:val="5A5A5A" w:themeColor="text1" w:themeTint="A5"/>
+      <w:sz w:val="20"/>
+      <w:szCs w:val="20"/>
+    </w:rPr>
+  </w:style>
+  <w:style w:type="paragraph" w:styleId="berschrift8">
+    <w:name w:val="heading 8"/>
+    <w:basedOn w:val="Standard"/>
+    <w:next w:val="Standard"/>
+    <w:link w:val="berschrift8Zchn"/>
+    <w:uiPriority w:val="9"/>
+    <w:semiHidden/>
+    <w:unhideWhenUsed/>
+    <w:qFormat/>
+    <w:rsid w:val="00CD3ED6"/>
+    <w:pPr>
+      <w:spacing w:after="0"/>
+      <w:outlineLvl w:val="7"/>
+    </w:pPr>
+    <w:rPr>
+      <w:b/>
+      <w:bCs/>
+      <w:color w:val="7F7F7F" w:themeColor="text1" w:themeTint="80"/>
+      <w:sz w:val="20"/>
+      <w:szCs w:val="20"/>
+    </w:rPr>
+  </w:style>
+  <w:style w:type="paragraph" w:styleId="berschrift9">
+    <w:name w:val="heading 9"/>
+    <w:basedOn w:val="Standard"/>
+    <w:next w:val="Standard"/>
+    <w:link w:val="berschrift9Zchn"/>
+    <w:uiPriority w:val="9"/>
+    <w:semiHidden/>
+    <w:unhideWhenUsed/>
+    <w:qFormat/>
+    <w:rsid w:val="00CD3ED6"/>
+    <w:pPr>
+      <w:spacing w:after="0" w:line="271" w:lineRule="auto"/>
+      <w:outlineLvl w:val="8"/>
+    </w:pPr>
+    <w:rPr>
+      <w:b/>
+      <w:bCs/>
+      <w:i/>
+      <w:iCs/>
+      <w:color w:val="7F7F7F" w:themeColor="text1" w:themeTint="80"/>
+      <w:sz w:val="18"/>
+      <w:szCs w:val="18"/>
+    </w:rPr>
+  </w:style>
+  <w:style w:type="character" w:default="1" w:styleId="Absatz-Standardschriftart">
+    <w:name w:val="Default Paragraph Font"/>
+    <w:uiPriority w:val="1"/>
+    <w:semiHidden/>
+    <w:unhideWhenUsed/>
+  </w:style>
+  <w:style w:type="table" w:default="1" w:styleId="NormaleTabelle">
+    <w:name w:val="Normal Table"/>
+    <w:uiPriority w:val="99"/>
+    <w:semiHidden/>
+    <w:unhideWhenUsed/>
+    <w:tblPr>
+      <w:tblInd w:w="0" w:type="dxa"/>
+      <w:tblCellMar>
+        <w:top w:w="0" w:type="dxa"/>
+        <w:left w:w="108" w:type="dxa"/>
+        <w:bottom w:w="0" w:type="dxa"/>
+        <w:right w:w="108" w:type="dxa"/>
+      </w:tblCellMar>
+    </w:tblPr>
+  </w:style>
+  <w:style w:type="numbering" w:default="1" w:styleId="KeineListe">
+    <w:name w:val="No List"/>
+    <w:uiPriority w:val="99"/>
+    <w:semiHidden/>
+    <w:unhideWhenUsed/>
+  </w:style>
+  <w:style w:type="paragraph" w:styleId="Titel">
+    <w:name w:val="Title"/>
+    <w:basedOn w:val="Standard"/>
+    <w:next w:val="Standard"/>
+    <w:link w:val="TitelZchn"/>
+    <w:uiPriority w:val="10"/>
+    <w:qFormat/>
+    <w:rsid w:val="00CD3ED6"/>
+    <w:pPr>
+      <w:spacing w:after="300" w:line="240" w:lineRule="auto"/>
+      <w:contextualSpacing/>
+    </w:pPr>
+    <w:rPr>
+      <w:smallCaps/>
+      <w:sz w:val="52"/>
+      <w:szCs w:val="52"/>
+    </w:rPr>
+  </w:style>
+  <w:style w:type="character" w:customStyle="1" w:styleId="TitelZchn">
+    <w:name w:val="Titel Zchn"/>
+    <w:basedOn w:val="Absatz-Standardschriftart"/>
+    <w:link w:val="Titel"/>
+    <w:uiPriority w:val="10"/>
+    <w:rsid w:val="00CD3ED6"/>
+    <w:rPr>
+      <w:smallCaps/>
+      <w:sz w:val="52"/>
+      <w:szCs w:val="52"/>
+    </w:rPr>
+  </w:style>
+  <w:style w:type="paragraph" w:styleId="Kopfzeile">
+    <w:name w:val="header"/>
+    <w:basedOn w:val="Standard"/>
+    <w:link w:val="KopfzeileZchn"/>
+    <w:uiPriority w:val="99"/>
+    <w:unhideWhenUsed/>
+    <w:rsid w:val="000B05F7"/>
+    <w:pPr>
+      <w:tabs>
+        <w:tab w:val="center" w:pos="4536"/>
+        <w:tab w:val="right" w:pos="9072"/>
+      </w:tabs>
+      <w:spacing w:after="0" w:line="240" w:lineRule="auto"/>
+    </w:pPr>
+  </w:style>
+  <w:style w:type="character" w:customStyle="1" w:styleId="KopfzeileZchn">
+    <w:name w:val="Kopfzeile Zchn"/>
+    <w:basedOn w:val="Absatz-Standardschriftart"/>
+    <w:link w:val="Kopfzeile"/>
+    <w:uiPriority w:val="99"/>
+    <w:rsid w:val="000B05F7"/>
+  </w:style>
+  <w:style w:type="paragraph" w:styleId="Fuzeile">
+    <w:name w:val="footer"/>
+    <w:basedOn w:val="Standard"/>
+    <w:link w:val="FuzeileZchn"/>
+    <w:uiPriority w:val="99"/>
+    <w:unhideWhenUsed/>
+    <w:rsid w:val="000B05F7"/>
+    <w:pPr>
+      <w:tabs>
+        <w:tab w:val="center" w:pos="4536"/>
+        <w:tab w:val="right" w:pos="9072"/>
+      </w:tabs>
+      <w:spacing w:after="0" w:line="240" w:lineRule="auto"/>
+    </w:pPr>
+  </w:style>
+  <w:style w:type="character" w:customStyle="1" w:styleId="FuzeileZchn">
+    <w:name w:val="Fußzeile Zchn"/>
+    <w:basedOn w:val="Absatz-Standardschriftart"/>
+    <w:link w:val="Fuzeile"/>
+    <w:uiPriority w:val="99"/>
+    <w:rsid w:val="000B05F7"/>
+  </w:style>
+  <w:style w:type="paragraph" w:styleId="Untertitel">
+    <w:name w:val="Subtitle"/>
+    <w:basedOn w:val="Standard"/>
+    <w:next w:val="Standard"/>
+    <w:link w:val="UntertitelZchn"/>
+    <w:uiPriority w:val="11"/>
+    <w:qFormat/>
+    <w:rsid w:val="00CD3ED6"/>
+    <w:rPr>
+      <w:i/>
+      <w:iCs/>
+      <w:smallCaps/>
+      <w:spacing w:val="10"/>
+      <w:sz w:val="28"/>
+      <w:szCs w:val="28"/>
+    </w:rPr>
+  </w:style>
+  <w:style w:type="character" w:customStyle="1" w:styleId="UntertitelZchn">
+    <w:name w:val="Untertitel Zchn"/>
+    <w:basedOn w:val="Absatz-Standardschriftart"/>
+    <w:link w:val="Untertitel"/>
+    <w:uiPriority w:val="11"/>
+    <w:rsid w:val="00CD3ED6"/>
+    <w:rPr>
+      <w:i/>
+      <w:iCs/>
+      <w:smallCaps/>
+      <w:spacing w:val="10"/>
+      <w:sz w:val="28"/>
+      <w:szCs w:val="28"/>
+    </w:rPr>
+  </w:style>
+  <w:style w:type="character" w:customStyle="1" w:styleId="berschrift1Zchn">
+    <w:name w:val="Überschrift 1 Zchn"/>
+    <w:basedOn w:val="Absatz-Standardschriftart"/>
+    <w:link w:val="berschrift1"/>
+    <w:uiPriority w:val="9"/>
+    <w:rsid w:val="00CD3ED6"/>
+    <w:rPr>
+      <w:smallCaps/>
+      <w:spacing w:val="5"/>
+      <w:sz w:val="36"/>
+      <w:szCs w:val="36"/>
+    </w:rPr>
+  </w:style>
+  <w:style w:type="paragraph" w:styleId="Inhaltsverzeichnisberschrift">
+    <w:name w:val="TOC Heading"/>
+    <w:basedOn w:val="berschrift1"/>
+    <w:next w:val="Standard"/>
+    <w:uiPriority w:val="39"/>
+    <w:unhideWhenUsed/>
+    <w:qFormat/>
+    <w:rsid w:val="00CD3ED6"/>
+    <w:pPr>
+      <w:outlineLvl w:val="9"/>
+    </w:pPr>
+    <w:rPr>
+      <w:lang w:bidi="en-US"/>
+    </w:rPr>
+  </w:style>
+  <w:style w:type="paragraph" w:styleId="Verzeichnis2">
+    <w:name w:val="toc 2"/>
+    <w:basedOn w:val="Standard"/>
+    <w:next w:val="Standard"/>
+    <w:autoRedefine/>
+    <w:uiPriority w:val="39"/>
+    <w:semiHidden/>
+    <w:unhideWhenUsed/>
+    <w:rsid w:val="00D41A0A"/>
+    <w:pPr>
+      <w:spacing w:after="100"/>
+      <w:ind w:left="220"/>
+    </w:pPr>
+    <w:rPr>
+      <w:rFonts w:eastAsiaTheme="minorEastAsia"/>
+      <w:lang w:eastAsia="de-CH"/>
+    </w:rPr>
+  </w:style>
+  <w:style w:type="paragraph" w:styleId="Verzeichnis1">
+    <w:name w:val="toc 1"/>
+    <w:basedOn w:val="Standard"/>
+    <w:next w:val="Standard"/>
+    <w:autoRedefine/>
+    <w:uiPriority w:val="39"/>
+    <w:semiHidden/>
+    <w:unhideWhenUsed/>
+    <w:rsid w:val="00D41A0A"/>
+    <w:pPr>
+      <w:spacing w:after="100"/>
+    </w:pPr>
+    <w:rPr>
+      <w:rFonts w:eastAsiaTheme="minorEastAsia"/>
+      <w:lang w:eastAsia="de-CH"/>
+    </w:rPr>
+  </w:style>
+  <w:style w:type="paragraph" w:styleId="Verzeichnis3">
+    <w:name w:val="toc 3"/>
+    <w:basedOn w:val="Standard"/>
+    <w:next w:val="Standard"/>
+    <w:autoRedefine/>
+    <w:uiPriority w:val="39"/>
+    <w:semiHidden/>
+    <w:unhideWhenUsed/>
+    <w:rsid w:val="00D41A0A"/>
+    <w:pPr>
+      <w:spacing w:after="100"/>
+      <w:ind w:left="440"/>
+    </w:pPr>
+    <w:rPr>
+      <w:rFonts w:eastAsiaTheme="minorEastAsia"/>
+      <w:lang w:eastAsia="de-CH"/>
+    </w:rPr>
+  </w:style>
+  <w:style w:type="paragraph" w:styleId="Sprechblasentext">
+    <w:name w:val="Balloon Text"/>
+    <w:basedOn w:val="Standard"/>
+    <w:link w:val="SprechblasentextZchn"/>
+    <w:uiPriority w:val="99"/>
+    <w:semiHidden/>
+    <w:unhideWhenUsed/>
+    <w:rsid w:val="00D41A0A"/>
+    <w:pPr>
+      <w:spacing w:after="0" w:line="240" w:lineRule="auto"/>
+    </w:pPr>
+    <w:rPr>
+      <w:rFonts w:ascii="Tahoma" w:hAnsi="Tahoma" w:cs="Tahoma"/>
+      <w:sz w:val="16"/>
+      <w:szCs w:val="16"/>
+    </w:rPr>
+  </w:style>
+  <w:style w:type="character" w:customStyle="1" w:styleId="SprechblasentextZchn">
+    <w:name w:val="Sprechblasentext Zchn"/>
+    <w:basedOn w:val="Absatz-Standardschriftart"/>
+    <w:link w:val="Sprechblasentext"/>
+    <w:uiPriority w:val="99"/>
+    <w:semiHidden/>
+    <w:rsid w:val="00D41A0A"/>
+    <w:rPr>
+      <w:rFonts w:ascii="Tahoma" w:hAnsi="Tahoma" w:cs="Tahoma"/>
+      <w:sz w:val="16"/>
+      <w:szCs w:val="16"/>
+    </w:rPr>
+  </w:style>
+  <w:style w:type="character" w:styleId="Platzhaltertext">
+    <w:name w:val="Placeholder Text"/>
+    <w:basedOn w:val="Absatz-Standardschriftart"/>
+    <w:uiPriority w:val="99"/>
+    <w:semiHidden/>
+    <w:rsid w:val="001C2526"/>
+    <w:rPr>
+      <w:color w:val="808080"/>
+    </w:rPr>
+  </w:style>
+  <w:style w:type="character" w:customStyle="1" w:styleId="berschrift2Zchn">
+    <w:name w:val="Überschrift 2 Zchn"/>
+    <w:basedOn w:val="Absatz-Standardschriftart"/>
+    <w:link w:val="berschrift2"/>
+    <w:uiPriority w:val="9"/>
+    <w:rsid w:val="00CD3ED6"/>
+    <w:rPr>
+      <w:smallCaps/>
+      <w:sz w:val="28"/>
+      <w:szCs w:val="28"/>
+    </w:rPr>
+  </w:style>
+  <w:style w:type="paragraph" w:styleId="Listenabsatz">
+    <w:name w:val="List Paragraph"/>
+    <w:basedOn w:val="Standard"/>
+    <w:uiPriority w:val="34"/>
+    <w:qFormat/>
+    <w:rsid w:val="00CD3ED6"/>
+    <w:pPr>
+      <w:ind w:left="720"/>
+      <w:contextualSpacing/>
+    </w:pPr>
+  </w:style>
+  <w:style w:type="character" w:customStyle="1" w:styleId="berschrift3Zchn">
+    <w:name w:val="Überschrift 3 Zchn"/>
+    <w:basedOn w:val="Absatz-Standardschriftart"/>
+    <w:link w:val="berschrift3"/>
+    <w:uiPriority w:val="9"/>
+    <w:semiHidden/>
+    <w:rsid w:val="00CD3ED6"/>
+    <w:rPr>
+      <w:i/>
+      <w:iCs/>
+      <w:smallCaps/>
+      <w:spacing w:val="5"/>
+      <w:sz w:val="26"/>
+      <w:szCs w:val="26"/>
+    </w:rPr>
+  </w:style>
+  <w:style w:type="character" w:customStyle="1" w:styleId="berschrift4Zchn">
+    <w:name w:val="Überschrift 4 Zchn"/>
+    <w:basedOn w:val="Absatz-Standardschriftart"/>
+    <w:link w:val="berschrift4"/>
+    <w:uiPriority w:val="9"/>
+    <w:semiHidden/>
+    <w:rsid w:val="00CD3ED6"/>
+    <w:rPr>
+      <w:b/>
+      <w:bCs/>
+      <w:spacing w:val="5"/>
+      <w:sz w:val="24"/>
+      <w:szCs w:val="24"/>
+    </w:rPr>
+  </w:style>
+  <w:style w:type="character" w:customStyle="1" w:styleId="berschrift5Zchn">
+    <w:name w:val="Überschrift 5 Zchn"/>
+    <w:basedOn w:val="Absatz-Standardschriftart"/>
+    <w:link w:val="berschrift5"/>
+    <w:uiPriority w:val="9"/>
+    <w:semiHidden/>
+    <w:rsid w:val="00CD3ED6"/>
+    <w:rPr>
+      <w:i/>
+      <w:iCs/>
+      <w:sz w:val="24"/>
+      <w:szCs w:val="24"/>
+    </w:rPr>
+  </w:style>
+  <w:style w:type="character" w:customStyle="1" w:styleId="berschrift6Zchn">
+    <w:name w:val="Überschrift 6 Zchn"/>
+    <w:basedOn w:val="Absatz-Standardschriftart"/>
+    <w:link w:val="berschrift6"/>
+    <w:uiPriority w:val="9"/>
+    <w:semiHidden/>
+    <w:rsid w:val="00CD3ED6"/>
+    <w:rPr>
+      <w:b/>
+      <w:bCs/>
+      <w:color w:val="595959" w:themeColor="text1" w:themeTint="A6"/>
+      <w:spacing w:val="5"/>
+      <w:shd w:val="clear" w:color="auto" w:fill="FFFFFF" w:themeFill="background1"/>
+    </w:rPr>
+  </w:style>
+  <w:style w:type="character" w:customStyle="1" w:styleId="berschrift7Zchn">
+    <w:name w:val="Überschrift 7 Zchn"/>
+    <w:basedOn w:val="Absatz-Standardschriftart"/>
+    <w:link w:val="berschrift7"/>
+    <w:uiPriority w:val="9"/>
+    <w:semiHidden/>
+    <w:rsid w:val="00CD3ED6"/>
+    <w:rPr>
+      <w:b/>
+      <w:bCs/>
+      <w:i/>
+      <w:iCs/>
+      <w:color w:val="5A5A5A" w:themeColor="text1" w:themeTint="A5"/>
+      <w:sz w:val="20"/>
+      <w:szCs w:val="20"/>
+    </w:rPr>
+  </w:style>
+  <w:style w:type="character" w:customStyle="1" w:styleId="berschrift8Zchn">
+    <w:name w:val="Überschrift 8 Zchn"/>
+    <w:basedOn w:val="Absatz-Standardschriftart"/>
+    <w:link w:val="berschrift8"/>
+    <w:uiPriority w:val="9"/>
+    <w:semiHidden/>
+    <w:rsid w:val="00CD3ED6"/>
+    <w:rPr>
+      <w:b/>
+      <w:bCs/>
+      <w:color w:val="7F7F7F" w:themeColor="text1" w:themeTint="80"/>
+      <w:sz w:val="20"/>
+      <w:szCs w:val="20"/>
+    </w:rPr>
+  </w:style>
+  <w:style w:type="character" w:customStyle="1" w:styleId="berschrift9Zchn">
+    <w:name w:val="Überschrift 9 Zchn"/>
+    <w:basedOn w:val="Absatz-Standardschriftart"/>
+    <w:link w:val="berschrift9"/>
+    <w:uiPriority w:val="9"/>
+    <w:semiHidden/>
+    <w:rsid w:val="00CD3ED6"/>
+    <w:rPr>
+      <w:b/>
+      <w:bCs/>
+      <w:i/>
+      <w:iCs/>
+      <w:color w:val="7F7F7F" w:themeColor="text1" w:themeTint="80"/>
+      <w:sz w:val="18"/>
+      <w:szCs w:val="18"/>
+    </w:rPr>
+  </w:style>
+  <w:style w:type="character" w:styleId="Fett">
+    <w:name w:val="Strong"/>
+    <w:uiPriority w:val="22"/>
+    <w:qFormat/>
+    <w:rsid w:val="00CD3ED6"/>
+    <w:rPr>
+      <w:b/>
+      <w:bCs/>
+    </w:rPr>
+  </w:style>
+  <w:style w:type="character" w:styleId="Hervorhebung">
+    <w:name w:val="Emphasis"/>
+    <w:uiPriority w:val="20"/>
+    <w:qFormat/>
+    <w:rsid w:val="00CD3ED6"/>
+    <w:rPr>
+      <w:b/>
+      <w:bCs/>
+      <w:i/>
+      <w:iCs/>
+      <w:spacing w:val="10"/>
+    </w:rPr>
+  </w:style>
+  <w:style w:type="paragraph" w:styleId="KeinLeerraum">
+    <w:name w:val="No Spacing"/>
+    <w:basedOn w:val="Standard"/>
+    <w:uiPriority w:val="1"/>
+    <w:qFormat/>
+    <w:rsid w:val="00CD3ED6"/>
+    <w:pPr>
+      <w:spacing w:after="0" w:line="240" w:lineRule="auto"/>
+    </w:pPr>
+  </w:style>
+  <w:style w:type="paragraph" w:styleId="Zitat">
+    <w:name w:val="Quote"/>
+    <w:basedOn w:val="Standard"/>
+    <w:next w:val="Standard"/>
+    <w:link w:val="ZitatZchn"/>
+    <w:uiPriority w:val="29"/>
+    <w:qFormat/>
+    <w:rsid w:val="00CD3ED6"/>
+    <w:rPr>
+      <w:i/>
+      <w:iCs/>
+    </w:rPr>
+  </w:style>
+  <w:style w:type="character" w:customStyle="1" w:styleId="ZitatZchn">
+    <w:name w:val="Zitat Zchn"/>
+    <w:basedOn w:val="Absatz-Standardschriftart"/>
+    <w:link w:val="Zitat"/>
+    <w:uiPriority w:val="29"/>
+    <w:rsid w:val="00CD3ED6"/>
+    <w:rPr>
+      <w:i/>
+      <w:iCs/>
+    </w:rPr>
+  </w:style>
+  <w:style w:type="paragraph" w:styleId="IntensivesZitat">
+    <w:name w:val="Intense Quote"/>
+    <w:basedOn w:val="Standard"/>
+    <w:next w:val="Standard"/>
+    <w:link w:val="IntensivesZitatZchn"/>
+    <w:uiPriority w:val="30"/>
+    <w:qFormat/>
+    <w:rsid w:val="00CD3ED6"/>
+    <w:pPr>
+      <w:pBdr>
+        <w:top w:val="single" w:sz="4" w:space="10" w:color="auto"/>
+        <w:bottom w:val="single" w:sz="4" w:space="10" w:color="auto"/>
+      </w:pBdr>
+      <w:spacing w:before="240" w:after="240" w:line="300" w:lineRule="auto"/>
+      <w:ind w:left="1152" w:right="1152"/>
+      <w:jc w:val="both"/>
+    </w:pPr>
+    <w:rPr>
+      <w:i/>
+      <w:iCs/>
+    </w:rPr>
+  </w:style>
+  <w:style w:type="character" w:customStyle="1" w:styleId="IntensivesZitatZchn">
+    <w:name w:val="Intensives Zitat Zchn"/>
+    <w:basedOn w:val="Absatz-Standardschriftart"/>
+    <w:link w:val="IntensivesZitat"/>
+    <w:uiPriority w:val="30"/>
+    <w:rsid w:val="00CD3ED6"/>
+    <w:rPr>
+      <w:i/>
+      <w:iCs/>
+    </w:rPr>
+  </w:style>
+  <w:style w:type="character" w:styleId="SchwacheHervorhebung">
+    <w:name w:val="Subtle Emphasis"/>
+    <w:uiPriority w:val="19"/>
+    <w:qFormat/>
+    <w:rsid w:val="00CD3ED6"/>
+    <w:rPr>
+      <w:i/>
+      <w:iCs/>
+    </w:rPr>
+  </w:style>
+  <w:style w:type="character" w:styleId="IntensiveHervorhebung">
     <w:name w:val="Intense Emphasis"/>
     <w:uiPriority w:val="21"/>
     <w:qFormat/>
@@ -2558,7 +3022,7 @@
 </file>
 
 <file path=customXml/itemProps1.xml><?xml version="1.0" encoding="utf-8"?>
-<ds:datastoreItem xmlns:ds="http://schemas.openxmlformats.org/officeDocument/2006/customXml" ds:itemID="{B05A9D07-9702-5A4F-AA62-0C2F6B8BC923}">
+<ds:datastoreItem xmlns:ds="http://schemas.openxmlformats.org/officeDocument/2006/customXml" ds:itemID="{E8415AF4-450B-438B-8E8F-E10307CBC0CF}">
   <ds:schemaRefs>
     <ds:schemaRef ds:uri="http://schemas.openxmlformats.org/officeDocument/2006/bibliography"/>
   </ds:schemaRefs>

</xml_diff>